<commit_message>
changing the sample files
</commit_message>
<xml_diff>
--- a/data/sample.docx
+++ b/data/sample.docx
@@ -3,20 +3,435 @@
 <w:document xmlns:wpc="http://schemas.microsoft.com/office/word/2010/wordprocessingCanvas" xmlns:cx="http://schemas.microsoft.com/office/drawing/2014/chartex" xmlns:cx1="http://schemas.microsoft.com/office/drawing/2015/9/8/chartex" xmlns:cx2="http://schemas.microsoft.com/office/drawing/2015/10/21/chartex" xmlns:cx3="http://schemas.microsoft.com/office/drawing/2016/5/9/chartex" xmlns:cx4="http://schemas.microsoft.com/office/drawing/2016/5/10/chartex" xmlns:cx5="http://schemas.microsoft.com/office/drawing/2016/5/11/chartex" xmlns:cx6="http://schemas.microsoft.com/office/drawing/2016/5/12/chartex" xmlns:cx7="http://schemas.microsoft.com/office/drawing/2016/5/13/chartex" xmlns:cx8="http://schemas.microsoft.com/office/drawing/2016/5/14/chartex" xmlns:mc="http://schemas.openxmlformats.org/markup-compatibility/2006" xmlns:aink="http://schemas.microsoft.com/office/drawing/2016/ink" xmlns:am3d="http://schemas.microsoft.com/office/drawing/2017/model3d" xmlns:o="urn:schemas-microsoft-com:office:office" xmlns:oel="http://schemas.microsoft.com/office/2019/extlst" xmlns:r="http://schemas.openxmlformats.org/officeDocument/2006/relationships" xmlns:m="http://schemas.openxmlformats.org/officeDocument/2006/math" xmlns:v="urn:schemas-microsoft-com:vml" xmlns:wp14="http://schemas.microsoft.com/office/word/2010/wordprocessingDrawing" xmlns:wp="http://schemas.openxmlformats.org/drawingml/2006/wordprocessingDrawing" xmlns:w10="urn:schemas-microsoft-com:office:word" xmlns:w="http://schemas.openxmlformats.org/wordprocessingml/2006/main" xmlns:w14="http://schemas.microsoft.com/office/word/2010/wordml" xmlns:w15="http://schemas.microsoft.com/office/word/2012/wordml" xmlns:w16cex="http://schemas.microsoft.com/office/word/2018/wordml/cex" xmlns:w16cid="http://schemas.microsoft.com/office/word/2016/wordml/cid" xmlns:w16="http://schemas.microsoft.com/office/word/2018/wordml" xmlns:w16sdtdh="http://schemas.microsoft.com/office/word/2020/wordml/sdtdatahash" xmlns:w16se="http://schemas.microsoft.com/office/word/2015/wordml/symex" xmlns:wpg="http://schemas.microsoft.com/office/word/2010/wordprocessingGroup" xmlns:wpi="http://schemas.microsoft.com/office/word/2010/wordprocessingInk" xmlns:wne="http://schemas.microsoft.com/office/word/2006/wordml" xmlns:wps="http://schemas.microsoft.com/office/word/2010/wordprocessingShape" mc:Ignorable="w14 w15 w16se w16cid w16 w16cex w16sdtdh wp14">
   <w:body>
     <w:p>
+      <w:pPr>
+        <w:spacing w:before="100" w:beforeAutospacing="1" w:after="100" w:afterAutospacing="1" w:line="240" w:lineRule="auto"/>
+        <w:outlineLvl w:val="2"/>
+        <w:rPr>
+          <w:rFonts w:ascii="Times New Roman" w:eastAsia="Times New Roman" w:hAnsi="Times New Roman" w:cs="Times New Roman"/>
+          <w:b/>
+          <w:bCs/>
+          <w:color w:val="000000"/>
+          <w:kern w:val="0"/>
+          <w:sz w:val="27"/>
+          <w:szCs w:val="27"/>
+          <w14:ligatures w14:val="none"/>
+        </w:rPr>
+      </w:pPr>
       <w:r>
-        <w:t>RAG System Overview</w:t>
+        <w:rPr>
+          <w:rFonts w:ascii="Times New Roman" w:eastAsia="Times New Roman" w:hAnsi="Times New Roman" w:cs="Times New Roman"/>
+          <w:b/>
+          <w:bCs/>
+          <w:color w:val="000000"/>
+          <w:kern w:val="0"/>
+          <w:sz w:val="27"/>
+          <w:szCs w:val="27"/>
+          <w14:ligatures w14:val="none"/>
+        </w:rPr>
+        <w:t>Introduction to QuantumFlow AI Solutions</w:t>
       </w:r>
     </w:p>
     <w:p>
+      <w:pPr>
+        <w:spacing w:before="100" w:beforeAutospacing="1" w:after="100" w:afterAutospacing="1" w:line="240" w:lineRule="auto"/>
+        <w:rPr>
+          <w:rFonts w:ascii="Times New Roman" w:eastAsia="Times New Roman" w:hAnsi="Times New Roman" w:cs="Times New Roman"/>
+          <w:color w:val="000000"/>
+          <w:kern w:val="0"/>
+          <w14:ligatures w14:val="none"/>
+        </w:rPr>
+      </w:pPr>
       <w:r>
-        <w:t>Retrieval-Augmented Generation combines retrieval and generation to answer queries.</w:t>
+        <w:rPr>
+          <w:rFonts w:ascii="Times New Roman" w:eastAsia="Times New Roman" w:hAnsi="Times New Roman" w:cs="Times New Roman"/>
+          <w:b/>
+          <w:bCs/>
+          <w:color w:val="000000"/>
+          <w:kern w:val="0"/>
+          <w14:ligatures w14:val="none"/>
+        </w:rPr>
+        <w:t>QuantumFlow AI Solutions</w:t>
+      </w:r>
+      <w:r>
+        <w:rPr>
+          <w:rFonts w:ascii="Times New Roman" w:eastAsia="Times New Roman" w:hAnsi="Times New Roman" w:cs="Times New Roman"/>
+          <w:color w:val="000000"/>
+          <w:kern w:val="0"/>
+          <w14:ligatures w14:val="none"/>
+        </w:rPr>
+        <w:t> is a leading company in the development of innovative artificial intelligence solutions. It was founded by </w:t>
+      </w:r>
+      <w:r>
+        <w:rPr>
+          <w:rFonts w:ascii="Times New Roman" w:eastAsia="Times New Roman" w:hAnsi="Times New Roman" w:cs="Times New Roman"/>
+          <w:b/>
+          <w:bCs/>
+          <w:color w:val="000000"/>
+          <w:kern w:val="0"/>
+          <w14:ligatures w14:val="none"/>
+        </w:rPr>
+        <w:t>Bar Damri</w:t>
+      </w:r>
+      <w:r>
+        <w:rPr>
+          <w:rFonts w:ascii="Times New Roman" w:eastAsia="Times New Roman" w:hAnsi="Times New Roman" w:cs="Times New Roman"/>
+          <w:color w:val="000000"/>
+          <w:kern w:val="0"/>
+          <w14:ligatures w14:val="none"/>
+        </w:rPr>
+        <w:t>, who serves as the CEO and Chief Technology Officer. Our vision is to bridge the gap between theoretical AI research and practical, profitable business applications. We specialize in building custom AI systems that drive innovation and growth for our clients.</w:t>
       </w:r>
     </w:p>
     <w:p>
+      <w:pPr>
+        <w:spacing w:after="0" w:line="240" w:lineRule="auto"/>
+        <w:rPr>
+          <w:rFonts w:ascii="Times New Roman" w:eastAsia="Times New Roman" w:hAnsi="Times New Roman" w:cs="Times New Roman"/>
+          <w:color w:val="000000"/>
+          <w:kern w:val="0"/>
+          <w14:ligatures w14:val="none"/>
+        </w:rPr>
+      </w:pPr>
+    </w:p>
+    <w:p>
+      <w:pPr>
+        <w:spacing w:before="100" w:beforeAutospacing="1" w:after="100" w:afterAutospacing="1" w:line="240" w:lineRule="auto"/>
+        <w:outlineLvl w:val="2"/>
+        <w:rPr>
+          <w:rFonts w:ascii="Times New Roman" w:eastAsia="Times New Roman" w:hAnsi="Times New Roman" w:cs="Times New Roman"/>
+          <w:b/>
+          <w:bCs/>
+          <w:color w:val="000000"/>
+          <w:kern w:val="0"/>
+          <w:sz w:val="27"/>
+          <w:szCs w:val="27"/>
+          <w14:ligatures w14:val="none"/>
+        </w:rPr>
+      </w:pPr>
       <w:r>
-        <w:t>It processes documents, creates embeddings, and stores them in a vector database.</w:t>
+        <w:rPr>
+          <w:rFonts w:ascii="Times New Roman" w:eastAsia="Times New Roman" w:hAnsi="Times New Roman" w:cs="Times New Roman"/>
+          <w:b/>
+          <w:bCs/>
+          <w:color w:val="000000"/>
+          <w:kern w:val="0"/>
+          <w:sz w:val="27"/>
+          <w:szCs w:val="27"/>
+          <w14:ligatures w14:val="none"/>
+        </w:rPr>
+        <w:t>Advanced RAG Solution Development</w:t>
       </w:r>
     </w:p>
+    <w:p>
+      <w:pPr>
+        <w:spacing w:before="100" w:beforeAutospacing="1" w:after="100" w:afterAutospacing="1" w:line="240" w:lineRule="auto"/>
+        <w:rPr>
+          <w:rFonts w:ascii="Times New Roman" w:eastAsia="Times New Roman" w:hAnsi="Times New Roman" w:cs="Times New Roman"/>
+          <w:color w:val="000000"/>
+          <w:kern w:val="0"/>
+          <w14:ligatures w14:val="none"/>
+        </w:rPr>
+      </w:pPr>
+      <w:r>
+        <w:rPr>
+          <w:rFonts w:ascii="Times New Roman" w:eastAsia="Times New Roman" w:hAnsi="Times New Roman" w:cs="Times New Roman"/>
+          <w:color w:val="000000"/>
+          <w:kern w:val="0"/>
+          <w14:ligatures w14:val="none"/>
+        </w:rPr>
+        <w:t>As the head of AI, Bar Damri initiated and developed advanced </w:t>
+      </w:r>
+      <w:r>
+        <w:rPr>
+          <w:rFonts w:ascii="Times New Roman" w:eastAsia="Times New Roman" w:hAnsi="Times New Roman" w:cs="Times New Roman"/>
+          <w:b/>
+          <w:bCs/>
+          <w:color w:val="000000"/>
+          <w:kern w:val="0"/>
+          <w14:ligatures w14:val="none"/>
+        </w:rPr>
+        <w:t>Retrieval-Augmented Generation (RAG)</w:t>
+      </w:r>
+      <w:r>
+        <w:rPr>
+          <w:rFonts w:ascii="Times New Roman" w:eastAsia="Times New Roman" w:hAnsi="Times New Roman" w:cs="Times New Roman"/>
+          <w:color w:val="000000"/>
+          <w:kern w:val="0"/>
+          <w14:ligatures w14:val="none"/>
+        </w:rPr>
+        <w:t> solutions. These solutions enable Large Language Models (LLMs) to provide accurate and reliable answers based on organizational documents and data. We utilize open-source models like LLAMA3 and integrate them with vector databases such as Chroma to optimize the process. We have also developed internal testing tools to ensure optimal performance.</w:t>
+      </w:r>
+    </w:p>
+    <w:p>
+      <w:pPr>
+        <w:spacing w:after="0" w:line="240" w:lineRule="auto"/>
+        <w:rPr>
+          <w:rFonts w:ascii="Times New Roman" w:eastAsia="Times New Roman" w:hAnsi="Times New Roman" w:cs="Times New Roman"/>
+          <w:color w:val="000000"/>
+          <w:kern w:val="0"/>
+          <w14:ligatures w14:val="none"/>
+        </w:rPr>
+      </w:pPr>
+    </w:p>
+    <w:p>
+      <w:pPr>
+        <w:spacing w:before="100" w:beforeAutospacing="1" w:after="100" w:afterAutospacing="1" w:line="240" w:lineRule="auto"/>
+        <w:outlineLvl w:val="2"/>
+        <w:rPr>
+          <w:rFonts w:ascii="Times New Roman" w:eastAsia="Times New Roman" w:hAnsi="Times New Roman" w:cs="Times New Roman"/>
+          <w:b/>
+          <w:bCs/>
+          <w:color w:val="000000"/>
+          <w:kern w:val="0"/>
+          <w:sz w:val="27"/>
+          <w:szCs w:val="27"/>
+          <w14:ligatures w14:val="none"/>
+        </w:rPr>
+      </w:pPr>
+      <w:r>
+        <w:rPr>
+          <w:rFonts w:ascii="Times New Roman" w:eastAsia="Times New Roman" w:hAnsi="Times New Roman" w:cs="Times New Roman"/>
+          <w:b/>
+          <w:bCs/>
+          <w:color w:val="000000"/>
+          <w:kern w:val="0"/>
+          <w:sz w:val="27"/>
+          <w:szCs w:val="27"/>
+          <w14:ligatures w14:val="none"/>
+        </w:rPr>
+        <w:t>Systems Architecture and Databases</w:t>
+      </w:r>
+    </w:p>
+    <w:p>
+      <w:pPr>
+        <w:spacing w:before="100" w:beforeAutospacing="1" w:after="100" w:afterAutospacing="1" w:line="240" w:lineRule="auto"/>
+        <w:rPr>
+          <w:rFonts w:ascii="Times New Roman" w:eastAsia="Times New Roman" w:hAnsi="Times New Roman" w:cs="Times New Roman"/>
+          <w:color w:val="000000"/>
+          <w:kern w:val="0"/>
+          <w14:ligatures w14:val="none"/>
+        </w:rPr>
+      </w:pPr>
+      <w:r>
+        <w:rPr>
+          <w:rFonts w:ascii="Times New Roman" w:eastAsia="Times New Roman" w:hAnsi="Times New Roman" w:cs="Times New Roman"/>
+          <w:color w:val="000000"/>
+          <w:kern w:val="0"/>
+          <w14:ligatures w14:val="none"/>
+        </w:rPr>
+        <w:t>Bar Damri leads the company's technological strategy. Our approach focuses on building a scalable and flexible </w:t>
+      </w:r>
+      <w:r>
+        <w:rPr>
+          <w:rFonts w:ascii="Times New Roman" w:eastAsia="Times New Roman" w:hAnsi="Times New Roman" w:cs="Times New Roman"/>
+          <w:b/>
+          <w:bCs/>
+          <w:color w:val="000000"/>
+          <w:kern w:val="0"/>
+          <w14:ligatures w14:val="none"/>
+        </w:rPr>
+        <w:t>microservices architecture</w:t>
+      </w:r>
+      <w:r>
+        <w:rPr>
+          <w:rFonts w:ascii="Times New Roman" w:eastAsia="Times New Roman" w:hAnsi="Times New Roman" w:cs="Times New Roman"/>
+          <w:color w:val="000000"/>
+          <w:kern w:val="0"/>
+          <w14:ligatures w14:val="none"/>
+        </w:rPr>
+        <w:t>. We use cutting-edge libraries and technologies such as Python, FastAPI, and React for application development, and integrate databases like </w:t>
+      </w:r>
+      <w:r>
+        <w:rPr>
+          <w:rFonts w:ascii="Times New Roman" w:eastAsia="Times New Roman" w:hAnsi="Times New Roman" w:cs="Times New Roman"/>
+          <w:b/>
+          <w:bCs/>
+          <w:color w:val="000000"/>
+          <w:kern w:val="0"/>
+          <w14:ligatures w14:val="none"/>
+        </w:rPr>
+        <w:t>MongoDB and Redis</w:t>
+      </w:r>
+      <w:r>
+        <w:rPr>
+          <w:rFonts w:ascii="Times New Roman" w:eastAsia="Times New Roman" w:hAnsi="Times New Roman" w:cs="Times New Roman"/>
+          <w:color w:val="000000"/>
+          <w:kern w:val="0"/>
+          <w14:ligatures w14:val="none"/>
+        </w:rPr>
+        <w:t> to efficiently manage real-time data. Bar's experience in full-stack development and cloud infrastructure allows the company to implement reliable solutions suitable for complex and high-load environments.</w:t>
+      </w:r>
+    </w:p>
+    <w:p>
+      <w:pPr>
+        <w:spacing w:before="100" w:beforeAutospacing="1" w:after="100" w:afterAutospacing="1" w:line="240" w:lineRule="auto"/>
+        <w:outlineLvl w:val="2"/>
+        <w:rPr>
+          <w:rFonts w:ascii="Times New Roman" w:eastAsia="Times New Roman" w:hAnsi="Times New Roman" w:cs="Times New Roman"/>
+          <w:b/>
+          <w:bCs/>
+          <w:color w:val="000000"/>
+          <w:kern w:val="0"/>
+          <w:sz w:val="27"/>
+          <w:szCs w:val="27"/>
+          <w14:ligatures w14:val="none"/>
+        </w:rPr>
+      </w:pPr>
+      <w:r>
+        <w:rPr>
+          <w:rFonts w:ascii="Times New Roman" w:eastAsia="Times New Roman" w:hAnsi="Times New Roman" w:cs="Times New Roman"/>
+          <w:b/>
+          <w:bCs/>
+          <w:color w:val="000000"/>
+          <w:kern w:val="0"/>
+          <w:sz w:val="27"/>
+          <w:szCs w:val="27"/>
+          <w14:ligatures w14:val="none"/>
+        </w:rPr>
+        <w:t>Key Company Capabilities</w:t>
+      </w:r>
+    </w:p>
+    <w:p>
+      <w:pPr>
+        <w:numPr>
+          <w:ilvl w:val="0"/>
+          <w:numId w:val="14"/>
+        </w:numPr>
+        <w:spacing w:before="100" w:beforeAutospacing="1" w:after="100" w:afterAutospacing="1" w:line="240" w:lineRule="auto"/>
+        <w:rPr>
+          <w:rFonts w:ascii="Times New Roman" w:eastAsia="Times New Roman" w:hAnsi="Times New Roman" w:cs="Times New Roman"/>
+          <w:color w:val="000000"/>
+          <w:kern w:val="0"/>
+          <w14:ligatures w14:val="none"/>
+        </w:rPr>
+      </w:pPr>
+      <w:r>
+        <w:rPr>
+          <w:rFonts w:ascii="Times New Roman" w:eastAsia="Times New Roman" w:hAnsi="Times New Roman" w:cs="Times New Roman"/>
+          <w:b/>
+          <w:bCs/>
+          <w:color w:val="000000"/>
+          <w:kern w:val="0"/>
+          <w14:ligatures w14:val="none"/>
+        </w:rPr>
+        <w:t>Custom Solution Development</w:t>
+      </w:r>
+      <w:r>
+        <w:rPr>
+          <w:rFonts w:ascii="Times New Roman" w:eastAsia="Times New Roman" w:hAnsi="Times New Roman" w:cs="Times New Roman"/>
+          <w:color w:val="000000"/>
+          <w:kern w:val="0"/>
+          <w14:ligatures w14:val="none"/>
+        </w:rPr>
+        <w:t>: We build AI solutions tailored to specific client needs.</w:t>
+      </w:r>
+    </w:p>
+    <w:p>
+      <w:pPr>
+        <w:numPr>
+          <w:ilvl w:val="0"/>
+          <w:numId w:val="14"/>
+        </w:numPr>
+        <w:spacing w:before="100" w:beforeAutospacing="1" w:after="100" w:afterAutospacing="1" w:line="240" w:lineRule="auto"/>
+        <w:rPr>
+          <w:rFonts w:ascii="Times New Roman" w:eastAsia="Times New Roman" w:hAnsi="Times New Roman" w:cs="Times New Roman"/>
+          <w:color w:val="000000"/>
+          <w:kern w:val="0"/>
+          <w14:ligatures w14:val="none"/>
+        </w:rPr>
+      </w:pPr>
+      <w:r>
+        <w:rPr>
+          <w:rFonts w:ascii="Times New Roman" w:eastAsia="Times New Roman" w:hAnsi="Times New Roman" w:cs="Times New Roman"/>
+          <w:b/>
+          <w:bCs/>
+          <w:color w:val="000000"/>
+          <w:kern w:val="0"/>
+          <w14:ligatures w14:val="none"/>
+        </w:rPr>
+        <w:t>LLM Implementation</w:t>
+      </w:r>
+      <w:r>
+        <w:rPr>
+          <w:rFonts w:ascii="Times New Roman" w:eastAsia="Times New Roman" w:hAnsi="Times New Roman" w:cs="Times New Roman"/>
+          <w:color w:val="000000"/>
+          <w:kern w:val="0"/>
+          <w14:ligatures w14:val="none"/>
+        </w:rPr>
+        <w:t>: We specialize in implementing language models, including modern RAG systems.</w:t>
+      </w:r>
+    </w:p>
+    <w:p>
+      <w:pPr>
+        <w:numPr>
+          <w:ilvl w:val="0"/>
+          <w:numId w:val="14"/>
+        </w:numPr>
+        <w:spacing w:before="100" w:beforeAutospacing="1" w:after="100" w:afterAutospacing="1" w:line="240" w:lineRule="auto"/>
+        <w:rPr>
+          <w:rFonts w:ascii="Times New Roman" w:eastAsia="Times New Roman" w:hAnsi="Times New Roman" w:cs="Times New Roman"/>
+          <w:color w:val="000000"/>
+          <w:kern w:val="0"/>
+          <w14:ligatures w14:val="none"/>
+        </w:rPr>
+      </w:pPr>
+      <w:r>
+        <w:rPr>
+          <w:rFonts w:ascii="Times New Roman" w:eastAsia="Times New Roman" w:hAnsi="Times New Roman" w:cs="Times New Roman"/>
+          <w:b/>
+          <w:bCs/>
+          <w:color w:val="000000"/>
+          <w:kern w:val="0"/>
+          <w14:ligatures w14:val="none"/>
+        </w:rPr>
+        <w:t>Full-stack Development</w:t>
+      </w:r>
+      <w:r>
+        <w:rPr>
+          <w:rFonts w:ascii="Times New Roman" w:eastAsia="Times New Roman" w:hAnsi="Times New Roman" w:cs="Times New Roman"/>
+          <w:color w:val="000000"/>
+          <w:kern w:val="0"/>
+          <w14:ligatures w14:val="none"/>
+        </w:rPr>
+        <w:t>: End-to-end development capabilities, from the client-side to the server-side.</w:t>
+      </w:r>
+    </w:p>
+    <w:p>
+      <w:pPr>
+        <w:numPr>
+          <w:ilvl w:val="0"/>
+          <w:numId w:val="14"/>
+        </w:numPr>
+        <w:spacing w:before="100" w:beforeAutospacing="1" w:after="100" w:afterAutospacing="1" w:line="240" w:lineRule="auto"/>
+        <w:rPr>
+          <w:rFonts w:ascii="Times New Roman" w:eastAsia="Times New Roman" w:hAnsi="Times New Roman" w:cs="Times New Roman"/>
+          <w:color w:val="000000"/>
+          <w:kern w:val="0"/>
+          <w14:ligatures w14:val="none"/>
+        </w:rPr>
+      </w:pPr>
+      <w:r>
+        <w:rPr>
+          <w:rFonts w:ascii="Times New Roman" w:eastAsia="Times New Roman" w:hAnsi="Times New Roman" w:cs="Times New Roman"/>
+          <w:b/>
+          <w:bCs/>
+          <w:color w:val="000000"/>
+          <w:kern w:val="0"/>
+          <w14:ligatures w14:val="none"/>
+        </w:rPr>
+        <w:t>Cloud Architecture</w:t>
+      </w:r>
+      <w:r>
+        <w:rPr>
+          <w:rFonts w:ascii="Times New Roman" w:eastAsia="Times New Roman" w:hAnsi="Times New Roman" w:cs="Times New Roman"/>
+          <w:color w:val="000000"/>
+          <w:kern w:val="0"/>
+          <w14:ligatures w14:val="none"/>
+        </w:rPr>
+        <w:t>: Expertise in designing and deploying systems on cloud infrastructures like Azure and AWS.</w:t>
+      </w:r>
+    </w:p>
+    <w:p/>
     <w:sectPr>
       <w:pgSz w:w="12240" w:h="15840"/>
       <w:pgMar w:top="1440" w:right="1440" w:bottom="1440" w:left="1440" w:header="708" w:footer="708" w:gutter="0"/>
@@ -25,6 +440,2071 @@
     </w:sectPr>
   </w:body>
 </w:document>
+</file>
+
+<file path=word/numbering.xml><?xml version="1.0" encoding="utf-8"?>
+<w:numbering xmlns:wpc="http://schemas.microsoft.com/office/word/2010/wordprocessingCanvas" xmlns:cx="http://schemas.microsoft.com/office/drawing/2014/chartex" xmlns:cx1="http://schemas.microsoft.com/office/drawing/2015/9/8/chartex" xmlns:cx2="http://schemas.microsoft.com/office/drawing/2015/10/21/chartex" xmlns:cx3="http://schemas.microsoft.com/office/drawing/2016/5/9/chartex" xmlns:cx4="http://schemas.microsoft.com/office/drawing/2016/5/10/chartex" xmlns:cx5="http://schemas.microsoft.com/office/drawing/2016/5/11/chartex" xmlns:cx6="http://schemas.microsoft.com/office/drawing/2016/5/12/chartex" xmlns:cx7="http://schemas.microsoft.com/office/drawing/2016/5/13/chartex" xmlns:cx8="http://schemas.microsoft.com/office/drawing/2016/5/14/chartex" xmlns:mc="http://schemas.openxmlformats.org/markup-compatibility/2006" xmlns:aink="http://schemas.microsoft.com/office/drawing/2016/ink" xmlns:am3d="http://schemas.microsoft.com/office/drawing/2017/model3d" xmlns:o="urn:schemas-microsoft-com:office:office" xmlns:oel="http://schemas.microsoft.com/office/2019/extlst" xmlns:r="http://schemas.openxmlformats.org/officeDocument/2006/relationships" xmlns:m="http://schemas.openxmlformats.org/officeDocument/2006/math" xmlns:v="urn:schemas-microsoft-com:vml" xmlns:wp14="http://schemas.microsoft.com/office/word/2010/wordprocessingDrawing" xmlns:wp="http://schemas.openxmlformats.org/drawingml/2006/wordprocessingDrawing" xmlns:w10="urn:schemas-microsoft-com:office:word" xmlns:w="http://schemas.openxmlformats.org/wordprocessingml/2006/main" xmlns:w14="http://schemas.microsoft.com/office/word/2010/wordml" xmlns:w15="http://schemas.microsoft.com/office/word/2012/wordml" xmlns:w16cex="http://schemas.microsoft.com/office/word/2018/wordml/cex" xmlns:w16cid="http://schemas.microsoft.com/office/word/2016/wordml/cid" xmlns:w16="http://schemas.microsoft.com/office/word/2018/wordml" xmlns:w16sdtdh="http://schemas.microsoft.com/office/word/2020/wordml/sdtdatahash" xmlns:w16se="http://schemas.microsoft.com/office/word/2015/wordml/symex" xmlns:wpg="http://schemas.microsoft.com/office/word/2010/wordprocessingGroup" xmlns:wpi="http://schemas.microsoft.com/office/word/2010/wordprocessingInk" xmlns:wne="http://schemas.microsoft.com/office/word/2006/wordml" xmlns:wps="http://schemas.microsoft.com/office/word/2010/wordprocessingShape" mc:Ignorable="w14 w15 w16se w16cid w16 w16cex w16sdtdh wp14">
+  <w:abstractNum w:abstractNumId="0" w15:restartNumberingAfterBreak="0">
+    <w:nsid w:val="26D56C42"/>
+    <w:multiLevelType w:val="multilevel"/>
+    <w:tmpl w:val="D9B814CE"/>
+    <w:lvl w:ilvl="0">
+      <w:start w:val="1"/>
+      <w:numFmt w:val="bullet"/>
+      <w:lvlText w:val=""/>
+      <w:lvlJc w:val="left"/>
+      <w:pPr>
+        <w:tabs>
+          <w:tab w:val="num" w:pos="720"/>
+        </w:tabs>
+        <w:ind w:left="720" w:hanging="360"/>
+      </w:pPr>
+      <w:rPr>
+        <w:rFonts w:ascii="Symbol" w:hAnsi="Symbol" w:hint="default"/>
+        <w:sz w:val="20"/>
+      </w:rPr>
+    </w:lvl>
+    <w:lvl w:ilvl="1" w:tentative="1">
+      <w:start w:val="1"/>
+      <w:numFmt w:val="bullet"/>
+      <w:lvlText w:val="o"/>
+      <w:lvlJc w:val="left"/>
+      <w:pPr>
+        <w:tabs>
+          <w:tab w:val="num" w:pos="1440"/>
+        </w:tabs>
+        <w:ind w:left="1440" w:hanging="360"/>
+      </w:pPr>
+      <w:rPr>
+        <w:rFonts w:ascii="Courier New" w:hAnsi="Courier New" w:hint="default"/>
+        <w:sz w:val="20"/>
+      </w:rPr>
+    </w:lvl>
+    <w:lvl w:ilvl="2" w:tentative="1">
+      <w:start w:val="1"/>
+      <w:numFmt w:val="bullet"/>
+      <w:lvlText w:val=""/>
+      <w:lvlJc w:val="left"/>
+      <w:pPr>
+        <w:tabs>
+          <w:tab w:val="num" w:pos="2160"/>
+        </w:tabs>
+        <w:ind w:left="2160" w:hanging="360"/>
+      </w:pPr>
+      <w:rPr>
+        <w:rFonts w:ascii="Wingdings" w:hAnsi="Wingdings" w:hint="default"/>
+        <w:sz w:val="20"/>
+      </w:rPr>
+    </w:lvl>
+    <w:lvl w:ilvl="3" w:tentative="1">
+      <w:start w:val="1"/>
+      <w:numFmt w:val="bullet"/>
+      <w:lvlText w:val=""/>
+      <w:lvlJc w:val="left"/>
+      <w:pPr>
+        <w:tabs>
+          <w:tab w:val="num" w:pos="2880"/>
+        </w:tabs>
+        <w:ind w:left="2880" w:hanging="360"/>
+      </w:pPr>
+      <w:rPr>
+        <w:rFonts w:ascii="Wingdings" w:hAnsi="Wingdings" w:hint="default"/>
+        <w:sz w:val="20"/>
+      </w:rPr>
+    </w:lvl>
+    <w:lvl w:ilvl="4" w:tentative="1">
+      <w:start w:val="1"/>
+      <w:numFmt w:val="bullet"/>
+      <w:lvlText w:val=""/>
+      <w:lvlJc w:val="left"/>
+      <w:pPr>
+        <w:tabs>
+          <w:tab w:val="num" w:pos="3600"/>
+        </w:tabs>
+        <w:ind w:left="3600" w:hanging="360"/>
+      </w:pPr>
+      <w:rPr>
+        <w:rFonts w:ascii="Wingdings" w:hAnsi="Wingdings" w:hint="default"/>
+        <w:sz w:val="20"/>
+      </w:rPr>
+    </w:lvl>
+    <w:lvl w:ilvl="5" w:tentative="1">
+      <w:start w:val="1"/>
+      <w:numFmt w:val="bullet"/>
+      <w:lvlText w:val=""/>
+      <w:lvlJc w:val="left"/>
+      <w:pPr>
+        <w:tabs>
+          <w:tab w:val="num" w:pos="4320"/>
+        </w:tabs>
+        <w:ind w:left="4320" w:hanging="360"/>
+      </w:pPr>
+      <w:rPr>
+        <w:rFonts w:ascii="Wingdings" w:hAnsi="Wingdings" w:hint="default"/>
+        <w:sz w:val="20"/>
+      </w:rPr>
+    </w:lvl>
+    <w:lvl w:ilvl="6" w:tentative="1">
+      <w:start w:val="1"/>
+      <w:numFmt w:val="bullet"/>
+      <w:lvlText w:val=""/>
+      <w:lvlJc w:val="left"/>
+      <w:pPr>
+        <w:tabs>
+          <w:tab w:val="num" w:pos="5040"/>
+        </w:tabs>
+        <w:ind w:left="5040" w:hanging="360"/>
+      </w:pPr>
+      <w:rPr>
+        <w:rFonts w:ascii="Wingdings" w:hAnsi="Wingdings" w:hint="default"/>
+        <w:sz w:val="20"/>
+      </w:rPr>
+    </w:lvl>
+    <w:lvl w:ilvl="7" w:tentative="1">
+      <w:start w:val="1"/>
+      <w:numFmt w:val="bullet"/>
+      <w:lvlText w:val=""/>
+      <w:lvlJc w:val="left"/>
+      <w:pPr>
+        <w:tabs>
+          <w:tab w:val="num" w:pos="5760"/>
+        </w:tabs>
+        <w:ind w:left="5760" w:hanging="360"/>
+      </w:pPr>
+      <w:rPr>
+        <w:rFonts w:ascii="Wingdings" w:hAnsi="Wingdings" w:hint="default"/>
+        <w:sz w:val="20"/>
+      </w:rPr>
+    </w:lvl>
+    <w:lvl w:ilvl="8" w:tentative="1">
+      <w:start w:val="1"/>
+      <w:numFmt w:val="bullet"/>
+      <w:lvlText w:val=""/>
+      <w:lvlJc w:val="left"/>
+      <w:pPr>
+        <w:tabs>
+          <w:tab w:val="num" w:pos="6480"/>
+        </w:tabs>
+        <w:ind w:left="6480" w:hanging="360"/>
+      </w:pPr>
+      <w:rPr>
+        <w:rFonts w:ascii="Wingdings" w:hAnsi="Wingdings" w:hint="default"/>
+        <w:sz w:val="20"/>
+      </w:rPr>
+    </w:lvl>
+  </w:abstractNum>
+  <w:abstractNum w:abstractNumId="1" w15:restartNumberingAfterBreak="0">
+    <w:nsid w:val="27941428"/>
+    <w:multiLevelType w:val="multilevel"/>
+    <w:tmpl w:val="F7868B3E"/>
+    <w:lvl w:ilvl="0">
+      <w:start w:val="1"/>
+      <w:numFmt w:val="bullet"/>
+      <w:lvlText w:val=""/>
+      <w:lvlJc w:val="left"/>
+      <w:pPr>
+        <w:tabs>
+          <w:tab w:val="num" w:pos="720"/>
+        </w:tabs>
+        <w:ind w:left="720" w:hanging="360"/>
+      </w:pPr>
+      <w:rPr>
+        <w:rFonts w:ascii="Symbol" w:hAnsi="Symbol" w:hint="default"/>
+        <w:sz w:val="20"/>
+      </w:rPr>
+    </w:lvl>
+    <w:lvl w:ilvl="1" w:tentative="1">
+      <w:start w:val="1"/>
+      <w:numFmt w:val="bullet"/>
+      <w:lvlText w:val="o"/>
+      <w:lvlJc w:val="left"/>
+      <w:pPr>
+        <w:tabs>
+          <w:tab w:val="num" w:pos="1440"/>
+        </w:tabs>
+        <w:ind w:left="1440" w:hanging="360"/>
+      </w:pPr>
+      <w:rPr>
+        <w:rFonts w:ascii="Courier New" w:hAnsi="Courier New" w:hint="default"/>
+        <w:sz w:val="20"/>
+      </w:rPr>
+    </w:lvl>
+    <w:lvl w:ilvl="2" w:tentative="1">
+      <w:start w:val="1"/>
+      <w:numFmt w:val="bullet"/>
+      <w:lvlText w:val=""/>
+      <w:lvlJc w:val="left"/>
+      <w:pPr>
+        <w:tabs>
+          <w:tab w:val="num" w:pos="2160"/>
+        </w:tabs>
+        <w:ind w:left="2160" w:hanging="360"/>
+      </w:pPr>
+      <w:rPr>
+        <w:rFonts w:ascii="Wingdings" w:hAnsi="Wingdings" w:hint="default"/>
+        <w:sz w:val="20"/>
+      </w:rPr>
+    </w:lvl>
+    <w:lvl w:ilvl="3" w:tentative="1">
+      <w:start w:val="1"/>
+      <w:numFmt w:val="bullet"/>
+      <w:lvlText w:val=""/>
+      <w:lvlJc w:val="left"/>
+      <w:pPr>
+        <w:tabs>
+          <w:tab w:val="num" w:pos="2880"/>
+        </w:tabs>
+        <w:ind w:left="2880" w:hanging="360"/>
+      </w:pPr>
+      <w:rPr>
+        <w:rFonts w:ascii="Wingdings" w:hAnsi="Wingdings" w:hint="default"/>
+        <w:sz w:val="20"/>
+      </w:rPr>
+    </w:lvl>
+    <w:lvl w:ilvl="4" w:tentative="1">
+      <w:start w:val="1"/>
+      <w:numFmt w:val="bullet"/>
+      <w:lvlText w:val=""/>
+      <w:lvlJc w:val="left"/>
+      <w:pPr>
+        <w:tabs>
+          <w:tab w:val="num" w:pos="3600"/>
+        </w:tabs>
+        <w:ind w:left="3600" w:hanging="360"/>
+      </w:pPr>
+      <w:rPr>
+        <w:rFonts w:ascii="Wingdings" w:hAnsi="Wingdings" w:hint="default"/>
+        <w:sz w:val="20"/>
+      </w:rPr>
+    </w:lvl>
+    <w:lvl w:ilvl="5" w:tentative="1">
+      <w:start w:val="1"/>
+      <w:numFmt w:val="bullet"/>
+      <w:lvlText w:val=""/>
+      <w:lvlJc w:val="left"/>
+      <w:pPr>
+        <w:tabs>
+          <w:tab w:val="num" w:pos="4320"/>
+        </w:tabs>
+        <w:ind w:left="4320" w:hanging="360"/>
+      </w:pPr>
+      <w:rPr>
+        <w:rFonts w:ascii="Wingdings" w:hAnsi="Wingdings" w:hint="default"/>
+        <w:sz w:val="20"/>
+      </w:rPr>
+    </w:lvl>
+    <w:lvl w:ilvl="6" w:tentative="1">
+      <w:start w:val="1"/>
+      <w:numFmt w:val="bullet"/>
+      <w:lvlText w:val=""/>
+      <w:lvlJc w:val="left"/>
+      <w:pPr>
+        <w:tabs>
+          <w:tab w:val="num" w:pos="5040"/>
+        </w:tabs>
+        <w:ind w:left="5040" w:hanging="360"/>
+      </w:pPr>
+      <w:rPr>
+        <w:rFonts w:ascii="Wingdings" w:hAnsi="Wingdings" w:hint="default"/>
+        <w:sz w:val="20"/>
+      </w:rPr>
+    </w:lvl>
+    <w:lvl w:ilvl="7" w:tentative="1">
+      <w:start w:val="1"/>
+      <w:numFmt w:val="bullet"/>
+      <w:lvlText w:val=""/>
+      <w:lvlJc w:val="left"/>
+      <w:pPr>
+        <w:tabs>
+          <w:tab w:val="num" w:pos="5760"/>
+        </w:tabs>
+        <w:ind w:left="5760" w:hanging="360"/>
+      </w:pPr>
+      <w:rPr>
+        <w:rFonts w:ascii="Wingdings" w:hAnsi="Wingdings" w:hint="default"/>
+        <w:sz w:val="20"/>
+      </w:rPr>
+    </w:lvl>
+    <w:lvl w:ilvl="8" w:tentative="1">
+      <w:start w:val="1"/>
+      <w:numFmt w:val="bullet"/>
+      <w:lvlText w:val=""/>
+      <w:lvlJc w:val="left"/>
+      <w:pPr>
+        <w:tabs>
+          <w:tab w:val="num" w:pos="6480"/>
+        </w:tabs>
+        <w:ind w:left="6480" w:hanging="360"/>
+      </w:pPr>
+      <w:rPr>
+        <w:rFonts w:ascii="Wingdings" w:hAnsi="Wingdings" w:hint="default"/>
+        <w:sz w:val="20"/>
+      </w:rPr>
+    </w:lvl>
+  </w:abstractNum>
+  <w:abstractNum w:abstractNumId="2" w15:restartNumberingAfterBreak="0">
+    <w:nsid w:val="2C58754B"/>
+    <w:multiLevelType w:val="multilevel"/>
+    <w:tmpl w:val="15B65FC6"/>
+    <w:lvl w:ilvl="0">
+      <w:start w:val="1"/>
+      <w:numFmt w:val="bullet"/>
+      <w:lvlText w:val=""/>
+      <w:lvlJc w:val="left"/>
+      <w:pPr>
+        <w:tabs>
+          <w:tab w:val="num" w:pos="720"/>
+        </w:tabs>
+        <w:ind w:left="720" w:hanging="360"/>
+      </w:pPr>
+      <w:rPr>
+        <w:rFonts w:ascii="Symbol" w:hAnsi="Symbol" w:hint="default"/>
+        <w:sz w:val="20"/>
+      </w:rPr>
+    </w:lvl>
+    <w:lvl w:ilvl="1" w:tentative="1">
+      <w:start w:val="1"/>
+      <w:numFmt w:val="bullet"/>
+      <w:lvlText w:val="o"/>
+      <w:lvlJc w:val="left"/>
+      <w:pPr>
+        <w:tabs>
+          <w:tab w:val="num" w:pos="1440"/>
+        </w:tabs>
+        <w:ind w:left="1440" w:hanging="360"/>
+      </w:pPr>
+      <w:rPr>
+        <w:rFonts w:ascii="Courier New" w:hAnsi="Courier New" w:hint="default"/>
+        <w:sz w:val="20"/>
+      </w:rPr>
+    </w:lvl>
+    <w:lvl w:ilvl="2" w:tentative="1">
+      <w:start w:val="1"/>
+      <w:numFmt w:val="bullet"/>
+      <w:lvlText w:val=""/>
+      <w:lvlJc w:val="left"/>
+      <w:pPr>
+        <w:tabs>
+          <w:tab w:val="num" w:pos="2160"/>
+        </w:tabs>
+        <w:ind w:left="2160" w:hanging="360"/>
+      </w:pPr>
+      <w:rPr>
+        <w:rFonts w:ascii="Wingdings" w:hAnsi="Wingdings" w:hint="default"/>
+        <w:sz w:val="20"/>
+      </w:rPr>
+    </w:lvl>
+    <w:lvl w:ilvl="3" w:tentative="1">
+      <w:start w:val="1"/>
+      <w:numFmt w:val="bullet"/>
+      <w:lvlText w:val=""/>
+      <w:lvlJc w:val="left"/>
+      <w:pPr>
+        <w:tabs>
+          <w:tab w:val="num" w:pos="2880"/>
+        </w:tabs>
+        <w:ind w:left="2880" w:hanging="360"/>
+      </w:pPr>
+      <w:rPr>
+        <w:rFonts w:ascii="Wingdings" w:hAnsi="Wingdings" w:hint="default"/>
+        <w:sz w:val="20"/>
+      </w:rPr>
+    </w:lvl>
+    <w:lvl w:ilvl="4" w:tentative="1">
+      <w:start w:val="1"/>
+      <w:numFmt w:val="bullet"/>
+      <w:lvlText w:val=""/>
+      <w:lvlJc w:val="left"/>
+      <w:pPr>
+        <w:tabs>
+          <w:tab w:val="num" w:pos="3600"/>
+        </w:tabs>
+        <w:ind w:left="3600" w:hanging="360"/>
+      </w:pPr>
+      <w:rPr>
+        <w:rFonts w:ascii="Wingdings" w:hAnsi="Wingdings" w:hint="default"/>
+        <w:sz w:val="20"/>
+      </w:rPr>
+    </w:lvl>
+    <w:lvl w:ilvl="5" w:tentative="1">
+      <w:start w:val="1"/>
+      <w:numFmt w:val="bullet"/>
+      <w:lvlText w:val=""/>
+      <w:lvlJc w:val="left"/>
+      <w:pPr>
+        <w:tabs>
+          <w:tab w:val="num" w:pos="4320"/>
+        </w:tabs>
+        <w:ind w:left="4320" w:hanging="360"/>
+      </w:pPr>
+      <w:rPr>
+        <w:rFonts w:ascii="Wingdings" w:hAnsi="Wingdings" w:hint="default"/>
+        <w:sz w:val="20"/>
+      </w:rPr>
+    </w:lvl>
+    <w:lvl w:ilvl="6" w:tentative="1">
+      <w:start w:val="1"/>
+      <w:numFmt w:val="bullet"/>
+      <w:lvlText w:val=""/>
+      <w:lvlJc w:val="left"/>
+      <w:pPr>
+        <w:tabs>
+          <w:tab w:val="num" w:pos="5040"/>
+        </w:tabs>
+        <w:ind w:left="5040" w:hanging="360"/>
+      </w:pPr>
+      <w:rPr>
+        <w:rFonts w:ascii="Wingdings" w:hAnsi="Wingdings" w:hint="default"/>
+        <w:sz w:val="20"/>
+      </w:rPr>
+    </w:lvl>
+    <w:lvl w:ilvl="7" w:tentative="1">
+      <w:start w:val="1"/>
+      <w:numFmt w:val="bullet"/>
+      <w:lvlText w:val=""/>
+      <w:lvlJc w:val="left"/>
+      <w:pPr>
+        <w:tabs>
+          <w:tab w:val="num" w:pos="5760"/>
+        </w:tabs>
+        <w:ind w:left="5760" w:hanging="360"/>
+      </w:pPr>
+      <w:rPr>
+        <w:rFonts w:ascii="Wingdings" w:hAnsi="Wingdings" w:hint="default"/>
+        <w:sz w:val="20"/>
+      </w:rPr>
+    </w:lvl>
+    <w:lvl w:ilvl="8" w:tentative="1">
+      <w:start w:val="1"/>
+      <w:numFmt w:val="bullet"/>
+      <w:lvlText w:val=""/>
+      <w:lvlJc w:val="left"/>
+      <w:pPr>
+        <w:tabs>
+          <w:tab w:val="num" w:pos="6480"/>
+        </w:tabs>
+        <w:ind w:left="6480" w:hanging="360"/>
+      </w:pPr>
+      <w:rPr>
+        <w:rFonts w:ascii="Wingdings" w:hAnsi="Wingdings" w:hint="default"/>
+        <w:sz w:val="20"/>
+      </w:rPr>
+    </w:lvl>
+  </w:abstractNum>
+  <w:abstractNum w:abstractNumId="3" w15:restartNumberingAfterBreak="0">
+    <w:nsid w:val="32262710"/>
+    <w:multiLevelType w:val="multilevel"/>
+    <w:tmpl w:val="9E12A6A4"/>
+    <w:lvl w:ilvl="0">
+      <w:start w:val="1"/>
+      <w:numFmt w:val="bullet"/>
+      <w:lvlText w:val=""/>
+      <w:lvlJc w:val="left"/>
+      <w:pPr>
+        <w:tabs>
+          <w:tab w:val="num" w:pos="720"/>
+        </w:tabs>
+        <w:ind w:left="720" w:hanging="360"/>
+      </w:pPr>
+      <w:rPr>
+        <w:rFonts w:ascii="Symbol" w:hAnsi="Symbol" w:hint="default"/>
+        <w:sz w:val="20"/>
+      </w:rPr>
+    </w:lvl>
+    <w:lvl w:ilvl="1" w:tentative="1">
+      <w:start w:val="1"/>
+      <w:numFmt w:val="bullet"/>
+      <w:lvlText w:val="o"/>
+      <w:lvlJc w:val="left"/>
+      <w:pPr>
+        <w:tabs>
+          <w:tab w:val="num" w:pos="1440"/>
+        </w:tabs>
+        <w:ind w:left="1440" w:hanging="360"/>
+      </w:pPr>
+      <w:rPr>
+        <w:rFonts w:ascii="Courier New" w:hAnsi="Courier New" w:hint="default"/>
+        <w:sz w:val="20"/>
+      </w:rPr>
+    </w:lvl>
+    <w:lvl w:ilvl="2" w:tentative="1">
+      <w:start w:val="1"/>
+      <w:numFmt w:val="bullet"/>
+      <w:lvlText w:val=""/>
+      <w:lvlJc w:val="left"/>
+      <w:pPr>
+        <w:tabs>
+          <w:tab w:val="num" w:pos="2160"/>
+        </w:tabs>
+        <w:ind w:left="2160" w:hanging="360"/>
+      </w:pPr>
+      <w:rPr>
+        <w:rFonts w:ascii="Wingdings" w:hAnsi="Wingdings" w:hint="default"/>
+        <w:sz w:val="20"/>
+      </w:rPr>
+    </w:lvl>
+    <w:lvl w:ilvl="3" w:tentative="1">
+      <w:start w:val="1"/>
+      <w:numFmt w:val="bullet"/>
+      <w:lvlText w:val=""/>
+      <w:lvlJc w:val="left"/>
+      <w:pPr>
+        <w:tabs>
+          <w:tab w:val="num" w:pos="2880"/>
+        </w:tabs>
+        <w:ind w:left="2880" w:hanging="360"/>
+      </w:pPr>
+      <w:rPr>
+        <w:rFonts w:ascii="Wingdings" w:hAnsi="Wingdings" w:hint="default"/>
+        <w:sz w:val="20"/>
+      </w:rPr>
+    </w:lvl>
+    <w:lvl w:ilvl="4" w:tentative="1">
+      <w:start w:val="1"/>
+      <w:numFmt w:val="bullet"/>
+      <w:lvlText w:val=""/>
+      <w:lvlJc w:val="left"/>
+      <w:pPr>
+        <w:tabs>
+          <w:tab w:val="num" w:pos="3600"/>
+        </w:tabs>
+        <w:ind w:left="3600" w:hanging="360"/>
+      </w:pPr>
+      <w:rPr>
+        <w:rFonts w:ascii="Wingdings" w:hAnsi="Wingdings" w:hint="default"/>
+        <w:sz w:val="20"/>
+      </w:rPr>
+    </w:lvl>
+    <w:lvl w:ilvl="5" w:tentative="1">
+      <w:start w:val="1"/>
+      <w:numFmt w:val="bullet"/>
+      <w:lvlText w:val=""/>
+      <w:lvlJc w:val="left"/>
+      <w:pPr>
+        <w:tabs>
+          <w:tab w:val="num" w:pos="4320"/>
+        </w:tabs>
+        <w:ind w:left="4320" w:hanging="360"/>
+      </w:pPr>
+      <w:rPr>
+        <w:rFonts w:ascii="Wingdings" w:hAnsi="Wingdings" w:hint="default"/>
+        <w:sz w:val="20"/>
+      </w:rPr>
+    </w:lvl>
+    <w:lvl w:ilvl="6" w:tentative="1">
+      <w:start w:val="1"/>
+      <w:numFmt w:val="bullet"/>
+      <w:lvlText w:val=""/>
+      <w:lvlJc w:val="left"/>
+      <w:pPr>
+        <w:tabs>
+          <w:tab w:val="num" w:pos="5040"/>
+        </w:tabs>
+        <w:ind w:left="5040" w:hanging="360"/>
+      </w:pPr>
+      <w:rPr>
+        <w:rFonts w:ascii="Wingdings" w:hAnsi="Wingdings" w:hint="default"/>
+        <w:sz w:val="20"/>
+      </w:rPr>
+    </w:lvl>
+    <w:lvl w:ilvl="7" w:tentative="1">
+      <w:start w:val="1"/>
+      <w:numFmt w:val="bullet"/>
+      <w:lvlText w:val=""/>
+      <w:lvlJc w:val="left"/>
+      <w:pPr>
+        <w:tabs>
+          <w:tab w:val="num" w:pos="5760"/>
+        </w:tabs>
+        <w:ind w:left="5760" w:hanging="360"/>
+      </w:pPr>
+      <w:rPr>
+        <w:rFonts w:ascii="Wingdings" w:hAnsi="Wingdings" w:hint="default"/>
+        <w:sz w:val="20"/>
+      </w:rPr>
+    </w:lvl>
+    <w:lvl w:ilvl="8" w:tentative="1">
+      <w:start w:val="1"/>
+      <w:numFmt w:val="bullet"/>
+      <w:lvlText w:val=""/>
+      <w:lvlJc w:val="left"/>
+      <w:pPr>
+        <w:tabs>
+          <w:tab w:val="num" w:pos="6480"/>
+        </w:tabs>
+        <w:ind w:left="6480" w:hanging="360"/>
+      </w:pPr>
+      <w:rPr>
+        <w:rFonts w:ascii="Wingdings" w:hAnsi="Wingdings" w:hint="default"/>
+        <w:sz w:val="20"/>
+      </w:rPr>
+    </w:lvl>
+  </w:abstractNum>
+  <w:abstractNum w:abstractNumId="4" w15:restartNumberingAfterBreak="0">
+    <w:nsid w:val="35EE27FD"/>
+    <w:multiLevelType w:val="multilevel"/>
+    <w:tmpl w:val="BF025E30"/>
+    <w:lvl w:ilvl="0">
+      <w:start w:val="1"/>
+      <w:numFmt w:val="decimal"/>
+      <w:lvlText w:val="%1."/>
+      <w:lvlJc w:val="left"/>
+      <w:pPr>
+        <w:tabs>
+          <w:tab w:val="num" w:pos="720"/>
+        </w:tabs>
+        <w:ind w:left="720" w:hanging="360"/>
+      </w:pPr>
+    </w:lvl>
+    <w:lvl w:ilvl="1">
+      <w:start w:val="1"/>
+      <w:numFmt w:val="bullet"/>
+      <w:lvlText w:val="o"/>
+      <w:lvlJc w:val="left"/>
+      <w:pPr>
+        <w:tabs>
+          <w:tab w:val="num" w:pos="1440"/>
+        </w:tabs>
+        <w:ind w:left="1440" w:hanging="360"/>
+      </w:pPr>
+      <w:rPr>
+        <w:rFonts w:ascii="Courier New" w:hAnsi="Courier New" w:hint="default"/>
+        <w:sz w:val="20"/>
+      </w:rPr>
+    </w:lvl>
+    <w:lvl w:ilvl="2" w:tentative="1">
+      <w:start w:val="1"/>
+      <w:numFmt w:val="decimal"/>
+      <w:lvlText w:val="%3."/>
+      <w:lvlJc w:val="left"/>
+      <w:pPr>
+        <w:tabs>
+          <w:tab w:val="num" w:pos="2160"/>
+        </w:tabs>
+        <w:ind w:left="2160" w:hanging="360"/>
+      </w:pPr>
+    </w:lvl>
+    <w:lvl w:ilvl="3" w:tentative="1">
+      <w:start w:val="1"/>
+      <w:numFmt w:val="decimal"/>
+      <w:lvlText w:val="%4."/>
+      <w:lvlJc w:val="left"/>
+      <w:pPr>
+        <w:tabs>
+          <w:tab w:val="num" w:pos="2880"/>
+        </w:tabs>
+        <w:ind w:left="2880" w:hanging="360"/>
+      </w:pPr>
+    </w:lvl>
+    <w:lvl w:ilvl="4" w:tentative="1">
+      <w:start w:val="1"/>
+      <w:numFmt w:val="decimal"/>
+      <w:lvlText w:val="%5."/>
+      <w:lvlJc w:val="left"/>
+      <w:pPr>
+        <w:tabs>
+          <w:tab w:val="num" w:pos="3600"/>
+        </w:tabs>
+        <w:ind w:left="3600" w:hanging="360"/>
+      </w:pPr>
+    </w:lvl>
+    <w:lvl w:ilvl="5" w:tentative="1">
+      <w:start w:val="1"/>
+      <w:numFmt w:val="decimal"/>
+      <w:lvlText w:val="%6."/>
+      <w:lvlJc w:val="left"/>
+      <w:pPr>
+        <w:tabs>
+          <w:tab w:val="num" w:pos="4320"/>
+        </w:tabs>
+        <w:ind w:left="4320" w:hanging="360"/>
+      </w:pPr>
+    </w:lvl>
+    <w:lvl w:ilvl="6" w:tentative="1">
+      <w:start w:val="1"/>
+      <w:numFmt w:val="decimal"/>
+      <w:lvlText w:val="%7."/>
+      <w:lvlJc w:val="left"/>
+      <w:pPr>
+        <w:tabs>
+          <w:tab w:val="num" w:pos="5040"/>
+        </w:tabs>
+        <w:ind w:left="5040" w:hanging="360"/>
+      </w:pPr>
+    </w:lvl>
+    <w:lvl w:ilvl="7" w:tentative="1">
+      <w:start w:val="1"/>
+      <w:numFmt w:val="decimal"/>
+      <w:lvlText w:val="%8."/>
+      <w:lvlJc w:val="left"/>
+      <w:pPr>
+        <w:tabs>
+          <w:tab w:val="num" w:pos="5760"/>
+        </w:tabs>
+        <w:ind w:left="5760" w:hanging="360"/>
+      </w:pPr>
+    </w:lvl>
+    <w:lvl w:ilvl="8" w:tentative="1">
+      <w:start w:val="1"/>
+      <w:numFmt w:val="decimal"/>
+      <w:lvlText w:val="%9."/>
+      <w:lvlJc w:val="left"/>
+      <w:pPr>
+        <w:tabs>
+          <w:tab w:val="num" w:pos="6480"/>
+        </w:tabs>
+        <w:ind w:left="6480" w:hanging="360"/>
+      </w:pPr>
+    </w:lvl>
+  </w:abstractNum>
+  <w:abstractNum w:abstractNumId="5" w15:restartNumberingAfterBreak="0">
+    <w:nsid w:val="36841F76"/>
+    <w:multiLevelType w:val="multilevel"/>
+    <w:tmpl w:val="34700D48"/>
+    <w:lvl w:ilvl="0">
+      <w:start w:val="1"/>
+      <w:numFmt w:val="decimal"/>
+      <w:lvlText w:val="%1."/>
+      <w:lvlJc w:val="left"/>
+      <w:pPr>
+        <w:tabs>
+          <w:tab w:val="num" w:pos="720"/>
+        </w:tabs>
+        <w:ind w:left="720" w:hanging="360"/>
+      </w:pPr>
+    </w:lvl>
+    <w:lvl w:ilvl="1" w:tentative="1">
+      <w:start w:val="1"/>
+      <w:numFmt w:val="decimal"/>
+      <w:lvlText w:val="%2."/>
+      <w:lvlJc w:val="left"/>
+      <w:pPr>
+        <w:tabs>
+          <w:tab w:val="num" w:pos="1440"/>
+        </w:tabs>
+        <w:ind w:left="1440" w:hanging="360"/>
+      </w:pPr>
+    </w:lvl>
+    <w:lvl w:ilvl="2" w:tentative="1">
+      <w:start w:val="1"/>
+      <w:numFmt w:val="decimal"/>
+      <w:lvlText w:val="%3."/>
+      <w:lvlJc w:val="left"/>
+      <w:pPr>
+        <w:tabs>
+          <w:tab w:val="num" w:pos="2160"/>
+        </w:tabs>
+        <w:ind w:left="2160" w:hanging="360"/>
+      </w:pPr>
+    </w:lvl>
+    <w:lvl w:ilvl="3" w:tentative="1">
+      <w:start w:val="1"/>
+      <w:numFmt w:val="decimal"/>
+      <w:lvlText w:val="%4."/>
+      <w:lvlJc w:val="left"/>
+      <w:pPr>
+        <w:tabs>
+          <w:tab w:val="num" w:pos="2880"/>
+        </w:tabs>
+        <w:ind w:left="2880" w:hanging="360"/>
+      </w:pPr>
+    </w:lvl>
+    <w:lvl w:ilvl="4" w:tentative="1">
+      <w:start w:val="1"/>
+      <w:numFmt w:val="decimal"/>
+      <w:lvlText w:val="%5."/>
+      <w:lvlJc w:val="left"/>
+      <w:pPr>
+        <w:tabs>
+          <w:tab w:val="num" w:pos="3600"/>
+        </w:tabs>
+        <w:ind w:left="3600" w:hanging="360"/>
+      </w:pPr>
+    </w:lvl>
+    <w:lvl w:ilvl="5" w:tentative="1">
+      <w:start w:val="1"/>
+      <w:numFmt w:val="decimal"/>
+      <w:lvlText w:val="%6."/>
+      <w:lvlJc w:val="left"/>
+      <w:pPr>
+        <w:tabs>
+          <w:tab w:val="num" w:pos="4320"/>
+        </w:tabs>
+        <w:ind w:left="4320" w:hanging="360"/>
+      </w:pPr>
+    </w:lvl>
+    <w:lvl w:ilvl="6" w:tentative="1">
+      <w:start w:val="1"/>
+      <w:numFmt w:val="decimal"/>
+      <w:lvlText w:val="%7."/>
+      <w:lvlJc w:val="left"/>
+      <w:pPr>
+        <w:tabs>
+          <w:tab w:val="num" w:pos="5040"/>
+        </w:tabs>
+        <w:ind w:left="5040" w:hanging="360"/>
+      </w:pPr>
+    </w:lvl>
+    <w:lvl w:ilvl="7" w:tentative="1">
+      <w:start w:val="1"/>
+      <w:numFmt w:val="decimal"/>
+      <w:lvlText w:val="%8."/>
+      <w:lvlJc w:val="left"/>
+      <w:pPr>
+        <w:tabs>
+          <w:tab w:val="num" w:pos="5760"/>
+        </w:tabs>
+        <w:ind w:left="5760" w:hanging="360"/>
+      </w:pPr>
+    </w:lvl>
+    <w:lvl w:ilvl="8" w:tentative="1">
+      <w:start w:val="1"/>
+      <w:numFmt w:val="decimal"/>
+      <w:lvlText w:val="%9."/>
+      <w:lvlJc w:val="left"/>
+      <w:pPr>
+        <w:tabs>
+          <w:tab w:val="num" w:pos="6480"/>
+        </w:tabs>
+        <w:ind w:left="6480" w:hanging="360"/>
+      </w:pPr>
+    </w:lvl>
+  </w:abstractNum>
+  <w:abstractNum w:abstractNumId="6" w15:restartNumberingAfterBreak="0">
+    <w:nsid w:val="3AA104C5"/>
+    <w:multiLevelType w:val="multilevel"/>
+    <w:tmpl w:val="63DED716"/>
+    <w:lvl w:ilvl="0">
+      <w:start w:val="1"/>
+      <w:numFmt w:val="bullet"/>
+      <w:lvlText w:val=""/>
+      <w:lvlJc w:val="left"/>
+      <w:pPr>
+        <w:tabs>
+          <w:tab w:val="num" w:pos="720"/>
+        </w:tabs>
+        <w:ind w:left="720" w:hanging="360"/>
+      </w:pPr>
+      <w:rPr>
+        <w:rFonts w:ascii="Symbol" w:hAnsi="Symbol" w:hint="default"/>
+        <w:sz w:val="20"/>
+      </w:rPr>
+    </w:lvl>
+    <w:lvl w:ilvl="1" w:tentative="1">
+      <w:start w:val="1"/>
+      <w:numFmt w:val="bullet"/>
+      <w:lvlText w:val="o"/>
+      <w:lvlJc w:val="left"/>
+      <w:pPr>
+        <w:tabs>
+          <w:tab w:val="num" w:pos="1440"/>
+        </w:tabs>
+        <w:ind w:left="1440" w:hanging="360"/>
+      </w:pPr>
+      <w:rPr>
+        <w:rFonts w:ascii="Courier New" w:hAnsi="Courier New" w:hint="default"/>
+        <w:sz w:val="20"/>
+      </w:rPr>
+    </w:lvl>
+    <w:lvl w:ilvl="2" w:tentative="1">
+      <w:start w:val="1"/>
+      <w:numFmt w:val="bullet"/>
+      <w:lvlText w:val=""/>
+      <w:lvlJc w:val="left"/>
+      <w:pPr>
+        <w:tabs>
+          <w:tab w:val="num" w:pos="2160"/>
+        </w:tabs>
+        <w:ind w:left="2160" w:hanging="360"/>
+      </w:pPr>
+      <w:rPr>
+        <w:rFonts w:ascii="Wingdings" w:hAnsi="Wingdings" w:hint="default"/>
+        <w:sz w:val="20"/>
+      </w:rPr>
+    </w:lvl>
+    <w:lvl w:ilvl="3" w:tentative="1">
+      <w:start w:val="1"/>
+      <w:numFmt w:val="bullet"/>
+      <w:lvlText w:val=""/>
+      <w:lvlJc w:val="left"/>
+      <w:pPr>
+        <w:tabs>
+          <w:tab w:val="num" w:pos="2880"/>
+        </w:tabs>
+        <w:ind w:left="2880" w:hanging="360"/>
+      </w:pPr>
+      <w:rPr>
+        <w:rFonts w:ascii="Wingdings" w:hAnsi="Wingdings" w:hint="default"/>
+        <w:sz w:val="20"/>
+      </w:rPr>
+    </w:lvl>
+    <w:lvl w:ilvl="4" w:tentative="1">
+      <w:start w:val="1"/>
+      <w:numFmt w:val="bullet"/>
+      <w:lvlText w:val=""/>
+      <w:lvlJc w:val="left"/>
+      <w:pPr>
+        <w:tabs>
+          <w:tab w:val="num" w:pos="3600"/>
+        </w:tabs>
+        <w:ind w:left="3600" w:hanging="360"/>
+      </w:pPr>
+      <w:rPr>
+        <w:rFonts w:ascii="Wingdings" w:hAnsi="Wingdings" w:hint="default"/>
+        <w:sz w:val="20"/>
+      </w:rPr>
+    </w:lvl>
+    <w:lvl w:ilvl="5" w:tentative="1">
+      <w:start w:val="1"/>
+      <w:numFmt w:val="bullet"/>
+      <w:lvlText w:val=""/>
+      <w:lvlJc w:val="left"/>
+      <w:pPr>
+        <w:tabs>
+          <w:tab w:val="num" w:pos="4320"/>
+        </w:tabs>
+        <w:ind w:left="4320" w:hanging="360"/>
+      </w:pPr>
+      <w:rPr>
+        <w:rFonts w:ascii="Wingdings" w:hAnsi="Wingdings" w:hint="default"/>
+        <w:sz w:val="20"/>
+      </w:rPr>
+    </w:lvl>
+    <w:lvl w:ilvl="6" w:tentative="1">
+      <w:start w:val="1"/>
+      <w:numFmt w:val="bullet"/>
+      <w:lvlText w:val=""/>
+      <w:lvlJc w:val="left"/>
+      <w:pPr>
+        <w:tabs>
+          <w:tab w:val="num" w:pos="5040"/>
+        </w:tabs>
+        <w:ind w:left="5040" w:hanging="360"/>
+      </w:pPr>
+      <w:rPr>
+        <w:rFonts w:ascii="Wingdings" w:hAnsi="Wingdings" w:hint="default"/>
+        <w:sz w:val="20"/>
+      </w:rPr>
+    </w:lvl>
+    <w:lvl w:ilvl="7" w:tentative="1">
+      <w:start w:val="1"/>
+      <w:numFmt w:val="bullet"/>
+      <w:lvlText w:val=""/>
+      <w:lvlJc w:val="left"/>
+      <w:pPr>
+        <w:tabs>
+          <w:tab w:val="num" w:pos="5760"/>
+        </w:tabs>
+        <w:ind w:left="5760" w:hanging="360"/>
+      </w:pPr>
+      <w:rPr>
+        <w:rFonts w:ascii="Wingdings" w:hAnsi="Wingdings" w:hint="default"/>
+        <w:sz w:val="20"/>
+      </w:rPr>
+    </w:lvl>
+    <w:lvl w:ilvl="8" w:tentative="1">
+      <w:start w:val="1"/>
+      <w:numFmt w:val="bullet"/>
+      <w:lvlText w:val=""/>
+      <w:lvlJc w:val="left"/>
+      <w:pPr>
+        <w:tabs>
+          <w:tab w:val="num" w:pos="6480"/>
+        </w:tabs>
+        <w:ind w:left="6480" w:hanging="360"/>
+      </w:pPr>
+      <w:rPr>
+        <w:rFonts w:ascii="Wingdings" w:hAnsi="Wingdings" w:hint="default"/>
+        <w:sz w:val="20"/>
+      </w:rPr>
+    </w:lvl>
+  </w:abstractNum>
+  <w:abstractNum w:abstractNumId="7" w15:restartNumberingAfterBreak="0">
+    <w:nsid w:val="42353FCB"/>
+    <w:multiLevelType w:val="multilevel"/>
+    <w:tmpl w:val="2D1041CA"/>
+    <w:lvl w:ilvl="0">
+      <w:start w:val="1"/>
+      <w:numFmt w:val="bullet"/>
+      <w:lvlText w:val=""/>
+      <w:lvlJc w:val="left"/>
+      <w:pPr>
+        <w:tabs>
+          <w:tab w:val="num" w:pos="720"/>
+        </w:tabs>
+        <w:ind w:left="720" w:hanging="360"/>
+      </w:pPr>
+      <w:rPr>
+        <w:rFonts w:ascii="Symbol" w:hAnsi="Symbol" w:hint="default"/>
+        <w:sz w:val="20"/>
+      </w:rPr>
+    </w:lvl>
+    <w:lvl w:ilvl="1" w:tentative="1">
+      <w:start w:val="1"/>
+      <w:numFmt w:val="bullet"/>
+      <w:lvlText w:val="o"/>
+      <w:lvlJc w:val="left"/>
+      <w:pPr>
+        <w:tabs>
+          <w:tab w:val="num" w:pos="1440"/>
+        </w:tabs>
+        <w:ind w:left="1440" w:hanging="360"/>
+      </w:pPr>
+      <w:rPr>
+        <w:rFonts w:ascii="Courier New" w:hAnsi="Courier New" w:hint="default"/>
+        <w:sz w:val="20"/>
+      </w:rPr>
+    </w:lvl>
+    <w:lvl w:ilvl="2" w:tentative="1">
+      <w:start w:val="1"/>
+      <w:numFmt w:val="bullet"/>
+      <w:lvlText w:val=""/>
+      <w:lvlJc w:val="left"/>
+      <w:pPr>
+        <w:tabs>
+          <w:tab w:val="num" w:pos="2160"/>
+        </w:tabs>
+        <w:ind w:left="2160" w:hanging="360"/>
+      </w:pPr>
+      <w:rPr>
+        <w:rFonts w:ascii="Wingdings" w:hAnsi="Wingdings" w:hint="default"/>
+        <w:sz w:val="20"/>
+      </w:rPr>
+    </w:lvl>
+    <w:lvl w:ilvl="3" w:tentative="1">
+      <w:start w:val="1"/>
+      <w:numFmt w:val="bullet"/>
+      <w:lvlText w:val=""/>
+      <w:lvlJc w:val="left"/>
+      <w:pPr>
+        <w:tabs>
+          <w:tab w:val="num" w:pos="2880"/>
+        </w:tabs>
+        <w:ind w:left="2880" w:hanging="360"/>
+      </w:pPr>
+      <w:rPr>
+        <w:rFonts w:ascii="Wingdings" w:hAnsi="Wingdings" w:hint="default"/>
+        <w:sz w:val="20"/>
+      </w:rPr>
+    </w:lvl>
+    <w:lvl w:ilvl="4" w:tentative="1">
+      <w:start w:val="1"/>
+      <w:numFmt w:val="bullet"/>
+      <w:lvlText w:val=""/>
+      <w:lvlJc w:val="left"/>
+      <w:pPr>
+        <w:tabs>
+          <w:tab w:val="num" w:pos="3600"/>
+        </w:tabs>
+        <w:ind w:left="3600" w:hanging="360"/>
+      </w:pPr>
+      <w:rPr>
+        <w:rFonts w:ascii="Wingdings" w:hAnsi="Wingdings" w:hint="default"/>
+        <w:sz w:val="20"/>
+      </w:rPr>
+    </w:lvl>
+    <w:lvl w:ilvl="5" w:tentative="1">
+      <w:start w:val="1"/>
+      <w:numFmt w:val="bullet"/>
+      <w:lvlText w:val=""/>
+      <w:lvlJc w:val="left"/>
+      <w:pPr>
+        <w:tabs>
+          <w:tab w:val="num" w:pos="4320"/>
+        </w:tabs>
+        <w:ind w:left="4320" w:hanging="360"/>
+      </w:pPr>
+      <w:rPr>
+        <w:rFonts w:ascii="Wingdings" w:hAnsi="Wingdings" w:hint="default"/>
+        <w:sz w:val="20"/>
+      </w:rPr>
+    </w:lvl>
+    <w:lvl w:ilvl="6" w:tentative="1">
+      <w:start w:val="1"/>
+      <w:numFmt w:val="bullet"/>
+      <w:lvlText w:val=""/>
+      <w:lvlJc w:val="left"/>
+      <w:pPr>
+        <w:tabs>
+          <w:tab w:val="num" w:pos="5040"/>
+        </w:tabs>
+        <w:ind w:left="5040" w:hanging="360"/>
+      </w:pPr>
+      <w:rPr>
+        <w:rFonts w:ascii="Wingdings" w:hAnsi="Wingdings" w:hint="default"/>
+        <w:sz w:val="20"/>
+      </w:rPr>
+    </w:lvl>
+    <w:lvl w:ilvl="7" w:tentative="1">
+      <w:start w:val="1"/>
+      <w:numFmt w:val="bullet"/>
+      <w:lvlText w:val=""/>
+      <w:lvlJc w:val="left"/>
+      <w:pPr>
+        <w:tabs>
+          <w:tab w:val="num" w:pos="5760"/>
+        </w:tabs>
+        <w:ind w:left="5760" w:hanging="360"/>
+      </w:pPr>
+      <w:rPr>
+        <w:rFonts w:ascii="Wingdings" w:hAnsi="Wingdings" w:hint="default"/>
+        <w:sz w:val="20"/>
+      </w:rPr>
+    </w:lvl>
+    <w:lvl w:ilvl="8" w:tentative="1">
+      <w:start w:val="1"/>
+      <w:numFmt w:val="bullet"/>
+      <w:lvlText w:val=""/>
+      <w:lvlJc w:val="left"/>
+      <w:pPr>
+        <w:tabs>
+          <w:tab w:val="num" w:pos="6480"/>
+        </w:tabs>
+        <w:ind w:left="6480" w:hanging="360"/>
+      </w:pPr>
+      <w:rPr>
+        <w:rFonts w:ascii="Wingdings" w:hAnsi="Wingdings" w:hint="default"/>
+        <w:sz w:val="20"/>
+      </w:rPr>
+    </w:lvl>
+  </w:abstractNum>
+  <w:abstractNum w:abstractNumId="8" w15:restartNumberingAfterBreak="0">
+    <w:nsid w:val="44EC54F4"/>
+    <w:multiLevelType w:val="multilevel"/>
+    <w:tmpl w:val="D3980B06"/>
+    <w:lvl w:ilvl="0">
+      <w:start w:val="1"/>
+      <w:numFmt w:val="bullet"/>
+      <w:lvlText w:val=""/>
+      <w:lvlJc w:val="left"/>
+      <w:pPr>
+        <w:tabs>
+          <w:tab w:val="num" w:pos="720"/>
+        </w:tabs>
+        <w:ind w:left="720" w:hanging="360"/>
+      </w:pPr>
+      <w:rPr>
+        <w:rFonts w:ascii="Symbol" w:hAnsi="Symbol" w:hint="default"/>
+        <w:sz w:val="20"/>
+      </w:rPr>
+    </w:lvl>
+    <w:lvl w:ilvl="1">
+      <w:start w:val="1"/>
+      <w:numFmt w:val="bullet"/>
+      <w:lvlText w:val="o"/>
+      <w:lvlJc w:val="left"/>
+      <w:pPr>
+        <w:tabs>
+          <w:tab w:val="num" w:pos="1440"/>
+        </w:tabs>
+        <w:ind w:left="1440" w:hanging="360"/>
+      </w:pPr>
+      <w:rPr>
+        <w:rFonts w:ascii="Courier New" w:hAnsi="Courier New" w:hint="default"/>
+        <w:sz w:val="20"/>
+      </w:rPr>
+    </w:lvl>
+    <w:lvl w:ilvl="2" w:tentative="1">
+      <w:start w:val="1"/>
+      <w:numFmt w:val="bullet"/>
+      <w:lvlText w:val=""/>
+      <w:lvlJc w:val="left"/>
+      <w:pPr>
+        <w:tabs>
+          <w:tab w:val="num" w:pos="2160"/>
+        </w:tabs>
+        <w:ind w:left="2160" w:hanging="360"/>
+      </w:pPr>
+      <w:rPr>
+        <w:rFonts w:ascii="Wingdings" w:hAnsi="Wingdings" w:hint="default"/>
+        <w:sz w:val="20"/>
+      </w:rPr>
+    </w:lvl>
+    <w:lvl w:ilvl="3" w:tentative="1">
+      <w:start w:val="1"/>
+      <w:numFmt w:val="bullet"/>
+      <w:lvlText w:val=""/>
+      <w:lvlJc w:val="left"/>
+      <w:pPr>
+        <w:tabs>
+          <w:tab w:val="num" w:pos="2880"/>
+        </w:tabs>
+        <w:ind w:left="2880" w:hanging="360"/>
+      </w:pPr>
+      <w:rPr>
+        <w:rFonts w:ascii="Wingdings" w:hAnsi="Wingdings" w:hint="default"/>
+        <w:sz w:val="20"/>
+      </w:rPr>
+    </w:lvl>
+    <w:lvl w:ilvl="4" w:tentative="1">
+      <w:start w:val="1"/>
+      <w:numFmt w:val="bullet"/>
+      <w:lvlText w:val=""/>
+      <w:lvlJc w:val="left"/>
+      <w:pPr>
+        <w:tabs>
+          <w:tab w:val="num" w:pos="3600"/>
+        </w:tabs>
+        <w:ind w:left="3600" w:hanging="360"/>
+      </w:pPr>
+      <w:rPr>
+        <w:rFonts w:ascii="Wingdings" w:hAnsi="Wingdings" w:hint="default"/>
+        <w:sz w:val="20"/>
+      </w:rPr>
+    </w:lvl>
+    <w:lvl w:ilvl="5" w:tentative="1">
+      <w:start w:val="1"/>
+      <w:numFmt w:val="bullet"/>
+      <w:lvlText w:val=""/>
+      <w:lvlJc w:val="left"/>
+      <w:pPr>
+        <w:tabs>
+          <w:tab w:val="num" w:pos="4320"/>
+        </w:tabs>
+        <w:ind w:left="4320" w:hanging="360"/>
+      </w:pPr>
+      <w:rPr>
+        <w:rFonts w:ascii="Wingdings" w:hAnsi="Wingdings" w:hint="default"/>
+        <w:sz w:val="20"/>
+      </w:rPr>
+    </w:lvl>
+    <w:lvl w:ilvl="6" w:tentative="1">
+      <w:start w:val="1"/>
+      <w:numFmt w:val="bullet"/>
+      <w:lvlText w:val=""/>
+      <w:lvlJc w:val="left"/>
+      <w:pPr>
+        <w:tabs>
+          <w:tab w:val="num" w:pos="5040"/>
+        </w:tabs>
+        <w:ind w:left="5040" w:hanging="360"/>
+      </w:pPr>
+      <w:rPr>
+        <w:rFonts w:ascii="Wingdings" w:hAnsi="Wingdings" w:hint="default"/>
+        <w:sz w:val="20"/>
+      </w:rPr>
+    </w:lvl>
+    <w:lvl w:ilvl="7" w:tentative="1">
+      <w:start w:val="1"/>
+      <w:numFmt w:val="bullet"/>
+      <w:lvlText w:val=""/>
+      <w:lvlJc w:val="left"/>
+      <w:pPr>
+        <w:tabs>
+          <w:tab w:val="num" w:pos="5760"/>
+        </w:tabs>
+        <w:ind w:left="5760" w:hanging="360"/>
+      </w:pPr>
+      <w:rPr>
+        <w:rFonts w:ascii="Wingdings" w:hAnsi="Wingdings" w:hint="default"/>
+        <w:sz w:val="20"/>
+      </w:rPr>
+    </w:lvl>
+    <w:lvl w:ilvl="8" w:tentative="1">
+      <w:start w:val="1"/>
+      <w:numFmt w:val="bullet"/>
+      <w:lvlText w:val=""/>
+      <w:lvlJc w:val="left"/>
+      <w:pPr>
+        <w:tabs>
+          <w:tab w:val="num" w:pos="6480"/>
+        </w:tabs>
+        <w:ind w:left="6480" w:hanging="360"/>
+      </w:pPr>
+      <w:rPr>
+        <w:rFonts w:ascii="Wingdings" w:hAnsi="Wingdings" w:hint="default"/>
+        <w:sz w:val="20"/>
+      </w:rPr>
+    </w:lvl>
+  </w:abstractNum>
+  <w:abstractNum w:abstractNumId="9" w15:restartNumberingAfterBreak="0">
+    <w:nsid w:val="54126E0E"/>
+    <w:multiLevelType w:val="multilevel"/>
+    <w:tmpl w:val="BC769F86"/>
+    <w:lvl w:ilvl="0">
+      <w:start w:val="1"/>
+      <w:numFmt w:val="bullet"/>
+      <w:lvlText w:val=""/>
+      <w:lvlJc w:val="left"/>
+      <w:pPr>
+        <w:tabs>
+          <w:tab w:val="num" w:pos="720"/>
+        </w:tabs>
+        <w:ind w:left="720" w:hanging="360"/>
+      </w:pPr>
+      <w:rPr>
+        <w:rFonts w:ascii="Symbol" w:hAnsi="Symbol" w:hint="default"/>
+        <w:sz w:val="20"/>
+      </w:rPr>
+    </w:lvl>
+    <w:lvl w:ilvl="1" w:tentative="1">
+      <w:start w:val="1"/>
+      <w:numFmt w:val="bullet"/>
+      <w:lvlText w:val="o"/>
+      <w:lvlJc w:val="left"/>
+      <w:pPr>
+        <w:tabs>
+          <w:tab w:val="num" w:pos="1440"/>
+        </w:tabs>
+        <w:ind w:left="1440" w:hanging="360"/>
+      </w:pPr>
+      <w:rPr>
+        <w:rFonts w:ascii="Courier New" w:hAnsi="Courier New" w:hint="default"/>
+        <w:sz w:val="20"/>
+      </w:rPr>
+    </w:lvl>
+    <w:lvl w:ilvl="2" w:tentative="1">
+      <w:start w:val="1"/>
+      <w:numFmt w:val="bullet"/>
+      <w:lvlText w:val=""/>
+      <w:lvlJc w:val="left"/>
+      <w:pPr>
+        <w:tabs>
+          <w:tab w:val="num" w:pos="2160"/>
+        </w:tabs>
+        <w:ind w:left="2160" w:hanging="360"/>
+      </w:pPr>
+      <w:rPr>
+        <w:rFonts w:ascii="Wingdings" w:hAnsi="Wingdings" w:hint="default"/>
+        <w:sz w:val="20"/>
+      </w:rPr>
+    </w:lvl>
+    <w:lvl w:ilvl="3" w:tentative="1">
+      <w:start w:val="1"/>
+      <w:numFmt w:val="bullet"/>
+      <w:lvlText w:val=""/>
+      <w:lvlJc w:val="left"/>
+      <w:pPr>
+        <w:tabs>
+          <w:tab w:val="num" w:pos="2880"/>
+        </w:tabs>
+        <w:ind w:left="2880" w:hanging="360"/>
+      </w:pPr>
+      <w:rPr>
+        <w:rFonts w:ascii="Wingdings" w:hAnsi="Wingdings" w:hint="default"/>
+        <w:sz w:val="20"/>
+      </w:rPr>
+    </w:lvl>
+    <w:lvl w:ilvl="4" w:tentative="1">
+      <w:start w:val="1"/>
+      <w:numFmt w:val="bullet"/>
+      <w:lvlText w:val=""/>
+      <w:lvlJc w:val="left"/>
+      <w:pPr>
+        <w:tabs>
+          <w:tab w:val="num" w:pos="3600"/>
+        </w:tabs>
+        <w:ind w:left="3600" w:hanging="360"/>
+      </w:pPr>
+      <w:rPr>
+        <w:rFonts w:ascii="Wingdings" w:hAnsi="Wingdings" w:hint="default"/>
+        <w:sz w:val="20"/>
+      </w:rPr>
+    </w:lvl>
+    <w:lvl w:ilvl="5" w:tentative="1">
+      <w:start w:val="1"/>
+      <w:numFmt w:val="bullet"/>
+      <w:lvlText w:val=""/>
+      <w:lvlJc w:val="left"/>
+      <w:pPr>
+        <w:tabs>
+          <w:tab w:val="num" w:pos="4320"/>
+        </w:tabs>
+        <w:ind w:left="4320" w:hanging="360"/>
+      </w:pPr>
+      <w:rPr>
+        <w:rFonts w:ascii="Wingdings" w:hAnsi="Wingdings" w:hint="default"/>
+        <w:sz w:val="20"/>
+      </w:rPr>
+    </w:lvl>
+    <w:lvl w:ilvl="6" w:tentative="1">
+      <w:start w:val="1"/>
+      <w:numFmt w:val="bullet"/>
+      <w:lvlText w:val=""/>
+      <w:lvlJc w:val="left"/>
+      <w:pPr>
+        <w:tabs>
+          <w:tab w:val="num" w:pos="5040"/>
+        </w:tabs>
+        <w:ind w:left="5040" w:hanging="360"/>
+      </w:pPr>
+      <w:rPr>
+        <w:rFonts w:ascii="Wingdings" w:hAnsi="Wingdings" w:hint="default"/>
+        <w:sz w:val="20"/>
+      </w:rPr>
+    </w:lvl>
+    <w:lvl w:ilvl="7" w:tentative="1">
+      <w:start w:val="1"/>
+      <w:numFmt w:val="bullet"/>
+      <w:lvlText w:val=""/>
+      <w:lvlJc w:val="left"/>
+      <w:pPr>
+        <w:tabs>
+          <w:tab w:val="num" w:pos="5760"/>
+        </w:tabs>
+        <w:ind w:left="5760" w:hanging="360"/>
+      </w:pPr>
+      <w:rPr>
+        <w:rFonts w:ascii="Wingdings" w:hAnsi="Wingdings" w:hint="default"/>
+        <w:sz w:val="20"/>
+      </w:rPr>
+    </w:lvl>
+    <w:lvl w:ilvl="8" w:tentative="1">
+      <w:start w:val="1"/>
+      <w:numFmt w:val="bullet"/>
+      <w:lvlText w:val=""/>
+      <w:lvlJc w:val="left"/>
+      <w:pPr>
+        <w:tabs>
+          <w:tab w:val="num" w:pos="6480"/>
+        </w:tabs>
+        <w:ind w:left="6480" w:hanging="360"/>
+      </w:pPr>
+      <w:rPr>
+        <w:rFonts w:ascii="Wingdings" w:hAnsi="Wingdings" w:hint="default"/>
+        <w:sz w:val="20"/>
+      </w:rPr>
+    </w:lvl>
+  </w:abstractNum>
+  <w:abstractNum w:abstractNumId="10" w15:restartNumberingAfterBreak="0">
+    <w:nsid w:val="57690CE5"/>
+    <w:multiLevelType w:val="multilevel"/>
+    <w:tmpl w:val="E3BA0486"/>
+    <w:lvl w:ilvl="0">
+      <w:start w:val="1"/>
+      <w:numFmt w:val="bullet"/>
+      <w:lvlText w:val=""/>
+      <w:lvlJc w:val="left"/>
+      <w:pPr>
+        <w:tabs>
+          <w:tab w:val="num" w:pos="720"/>
+        </w:tabs>
+        <w:ind w:left="720" w:hanging="360"/>
+      </w:pPr>
+      <w:rPr>
+        <w:rFonts w:ascii="Symbol" w:hAnsi="Symbol" w:hint="default"/>
+        <w:sz w:val="20"/>
+      </w:rPr>
+    </w:lvl>
+    <w:lvl w:ilvl="1" w:tentative="1">
+      <w:start w:val="1"/>
+      <w:numFmt w:val="bullet"/>
+      <w:lvlText w:val="o"/>
+      <w:lvlJc w:val="left"/>
+      <w:pPr>
+        <w:tabs>
+          <w:tab w:val="num" w:pos="1440"/>
+        </w:tabs>
+        <w:ind w:left="1440" w:hanging="360"/>
+      </w:pPr>
+      <w:rPr>
+        <w:rFonts w:ascii="Courier New" w:hAnsi="Courier New" w:hint="default"/>
+        <w:sz w:val="20"/>
+      </w:rPr>
+    </w:lvl>
+    <w:lvl w:ilvl="2" w:tentative="1">
+      <w:start w:val="1"/>
+      <w:numFmt w:val="bullet"/>
+      <w:lvlText w:val=""/>
+      <w:lvlJc w:val="left"/>
+      <w:pPr>
+        <w:tabs>
+          <w:tab w:val="num" w:pos="2160"/>
+        </w:tabs>
+        <w:ind w:left="2160" w:hanging="360"/>
+      </w:pPr>
+      <w:rPr>
+        <w:rFonts w:ascii="Wingdings" w:hAnsi="Wingdings" w:hint="default"/>
+        <w:sz w:val="20"/>
+      </w:rPr>
+    </w:lvl>
+    <w:lvl w:ilvl="3" w:tentative="1">
+      <w:start w:val="1"/>
+      <w:numFmt w:val="bullet"/>
+      <w:lvlText w:val=""/>
+      <w:lvlJc w:val="left"/>
+      <w:pPr>
+        <w:tabs>
+          <w:tab w:val="num" w:pos="2880"/>
+        </w:tabs>
+        <w:ind w:left="2880" w:hanging="360"/>
+      </w:pPr>
+      <w:rPr>
+        <w:rFonts w:ascii="Wingdings" w:hAnsi="Wingdings" w:hint="default"/>
+        <w:sz w:val="20"/>
+      </w:rPr>
+    </w:lvl>
+    <w:lvl w:ilvl="4" w:tentative="1">
+      <w:start w:val="1"/>
+      <w:numFmt w:val="bullet"/>
+      <w:lvlText w:val=""/>
+      <w:lvlJc w:val="left"/>
+      <w:pPr>
+        <w:tabs>
+          <w:tab w:val="num" w:pos="3600"/>
+        </w:tabs>
+        <w:ind w:left="3600" w:hanging="360"/>
+      </w:pPr>
+      <w:rPr>
+        <w:rFonts w:ascii="Wingdings" w:hAnsi="Wingdings" w:hint="default"/>
+        <w:sz w:val="20"/>
+      </w:rPr>
+    </w:lvl>
+    <w:lvl w:ilvl="5" w:tentative="1">
+      <w:start w:val="1"/>
+      <w:numFmt w:val="bullet"/>
+      <w:lvlText w:val=""/>
+      <w:lvlJc w:val="left"/>
+      <w:pPr>
+        <w:tabs>
+          <w:tab w:val="num" w:pos="4320"/>
+        </w:tabs>
+        <w:ind w:left="4320" w:hanging="360"/>
+      </w:pPr>
+      <w:rPr>
+        <w:rFonts w:ascii="Wingdings" w:hAnsi="Wingdings" w:hint="default"/>
+        <w:sz w:val="20"/>
+      </w:rPr>
+    </w:lvl>
+    <w:lvl w:ilvl="6" w:tentative="1">
+      <w:start w:val="1"/>
+      <w:numFmt w:val="bullet"/>
+      <w:lvlText w:val=""/>
+      <w:lvlJc w:val="left"/>
+      <w:pPr>
+        <w:tabs>
+          <w:tab w:val="num" w:pos="5040"/>
+        </w:tabs>
+        <w:ind w:left="5040" w:hanging="360"/>
+      </w:pPr>
+      <w:rPr>
+        <w:rFonts w:ascii="Wingdings" w:hAnsi="Wingdings" w:hint="default"/>
+        <w:sz w:val="20"/>
+      </w:rPr>
+    </w:lvl>
+    <w:lvl w:ilvl="7" w:tentative="1">
+      <w:start w:val="1"/>
+      <w:numFmt w:val="bullet"/>
+      <w:lvlText w:val=""/>
+      <w:lvlJc w:val="left"/>
+      <w:pPr>
+        <w:tabs>
+          <w:tab w:val="num" w:pos="5760"/>
+        </w:tabs>
+        <w:ind w:left="5760" w:hanging="360"/>
+      </w:pPr>
+      <w:rPr>
+        <w:rFonts w:ascii="Wingdings" w:hAnsi="Wingdings" w:hint="default"/>
+        <w:sz w:val="20"/>
+      </w:rPr>
+    </w:lvl>
+    <w:lvl w:ilvl="8" w:tentative="1">
+      <w:start w:val="1"/>
+      <w:numFmt w:val="bullet"/>
+      <w:lvlText w:val=""/>
+      <w:lvlJc w:val="left"/>
+      <w:pPr>
+        <w:tabs>
+          <w:tab w:val="num" w:pos="6480"/>
+        </w:tabs>
+        <w:ind w:left="6480" w:hanging="360"/>
+      </w:pPr>
+      <w:rPr>
+        <w:rFonts w:ascii="Wingdings" w:hAnsi="Wingdings" w:hint="default"/>
+        <w:sz w:val="20"/>
+      </w:rPr>
+    </w:lvl>
+  </w:abstractNum>
+  <w:abstractNum w:abstractNumId="11" w15:restartNumberingAfterBreak="0">
+    <w:nsid w:val="64DB6E45"/>
+    <w:multiLevelType w:val="multilevel"/>
+    <w:tmpl w:val="51B29FA4"/>
+    <w:lvl w:ilvl="0">
+      <w:start w:val="1"/>
+      <w:numFmt w:val="bullet"/>
+      <w:lvlText w:val=""/>
+      <w:lvlJc w:val="left"/>
+      <w:pPr>
+        <w:tabs>
+          <w:tab w:val="num" w:pos="720"/>
+        </w:tabs>
+        <w:ind w:left="720" w:hanging="360"/>
+      </w:pPr>
+      <w:rPr>
+        <w:rFonts w:ascii="Symbol" w:hAnsi="Symbol" w:hint="default"/>
+        <w:sz w:val="20"/>
+      </w:rPr>
+    </w:lvl>
+    <w:lvl w:ilvl="1" w:tentative="1">
+      <w:start w:val="1"/>
+      <w:numFmt w:val="bullet"/>
+      <w:lvlText w:val="o"/>
+      <w:lvlJc w:val="left"/>
+      <w:pPr>
+        <w:tabs>
+          <w:tab w:val="num" w:pos="1440"/>
+        </w:tabs>
+        <w:ind w:left="1440" w:hanging="360"/>
+      </w:pPr>
+      <w:rPr>
+        <w:rFonts w:ascii="Courier New" w:hAnsi="Courier New" w:hint="default"/>
+        <w:sz w:val="20"/>
+      </w:rPr>
+    </w:lvl>
+    <w:lvl w:ilvl="2" w:tentative="1">
+      <w:start w:val="1"/>
+      <w:numFmt w:val="bullet"/>
+      <w:lvlText w:val=""/>
+      <w:lvlJc w:val="left"/>
+      <w:pPr>
+        <w:tabs>
+          <w:tab w:val="num" w:pos="2160"/>
+        </w:tabs>
+        <w:ind w:left="2160" w:hanging="360"/>
+      </w:pPr>
+      <w:rPr>
+        <w:rFonts w:ascii="Wingdings" w:hAnsi="Wingdings" w:hint="default"/>
+        <w:sz w:val="20"/>
+      </w:rPr>
+    </w:lvl>
+    <w:lvl w:ilvl="3" w:tentative="1">
+      <w:start w:val="1"/>
+      <w:numFmt w:val="bullet"/>
+      <w:lvlText w:val=""/>
+      <w:lvlJc w:val="left"/>
+      <w:pPr>
+        <w:tabs>
+          <w:tab w:val="num" w:pos="2880"/>
+        </w:tabs>
+        <w:ind w:left="2880" w:hanging="360"/>
+      </w:pPr>
+      <w:rPr>
+        <w:rFonts w:ascii="Wingdings" w:hAnsi="Wingdings" w:hint="default"/>
+        <w:sz w:val="20"/>
+      </w:rPr>
+    </w:lvl>
+    <w:lvl w:ilvl="4" w:tentative="1">
+      <w:start w:val="1"/>
+      <w:numFmt w:val="bullet"/>
+      <w:lvlText w:val=""/>
+      <w:lvlJc w:val="left"/>
+      <w:pPr>
+        <w:tabs>
+          <w:tab w:val="num" w:pos="3600"/>
+        </w:tabs>
+        <w:ind w:left="3600" w:hanging="360"/>
+      </w:pPr>
+      <w:rPr>
+        <w:rFonts w:ascii="Wingdings" w:hAnsi="Wingdings" w:hint="default"/>
+        <w:sz w:val="20"/>
+      </w:rPr>
+    </w:lvl>
+    <w:lvl w:ilvl="5" w:tentative="1">
+      <w:start w:val="1"/>
+      <w:numFmt w:val="bullet"/>
+      <w:lvlText w:val=""/>
+      <w:lvlJc w:val="left"/>
+      <w:pPr>
+        <w:tabs>
+          <w:tab w:val="num" w:pos="4320"/>
+        </w:tabs>
+        <w:ind w:left="4320" w:hanging="360"/>
+      </w:pPr>
+      <w:rPr>
+        <w:rFonts w:ascii="Wingdings" w:hAnsi="Wingdings" w:hint="default"/>
+        <w:sz w:val="20"/>
+      </w:rPr>
+    </w:lvl>
+    <w:lvl w:ilvl="6" w:tentative="1">
+      <w:start w:val="1"/>
+      <w:numFmt w:val="bullet"/>
+      <w:lvlText w:val=""/>
+      <w:lvlJc w:val="left"/>
+      <w:pPr>
+        <w:tabs>
+          <w:tab w:val="num" w:pos="5040"/>
+        </w:tabs>
+        <w:ind w:left="5040" w:hanging="360"/>
+      </w:pPr>
+      <w:rPr>
+        <w:rFonts w:ascii="Wingdings" w:hAnsi="Wingdings" w:hint="default"/>
+        <w:sz w:val="20"/>
+      </w:rPr>
+    </w:lvl>
+    <w:lvl w:ilvl="7" w:tentative="1">
+      <w:start w:val="1"/>
+      <w:numFmt w:val="bullet"/>
+      <w:lvlText w:val=""/>
+      <w:lvlJc w:val="left"/>
+      <w:pPr>
+        <w:tabs>
+          <w:tab w:val="num" w:pos="5760"/>
+        </w:tabs>
+        <w:ind w:left="5760" w:hanging="360"/>
+      </w:pPr>
+      <w:rPr>
+        <w:rFonts w:ascii="Wingdings" w:hAnsi="Wingdings" w:hint="default"/>
+        <w:sz w:val="20"/>
+      </w:rPr>
+    </w:lvl>
+    <w:lvl w:ilvl="8" w:tentative="1">
+      <w:start w:val="1"/>
+      <w:numFmt w:val="bullet"/>
+      <w:lvlText w:val=""/>
+      <w:lvlJc w:val="left"/>
+      <w:pPr>
+        <w:tabs>
+          <w:tab w:val="num" w:pos="6480"/>
+        </w:tabs>
+        <w:ind w:left="6480" w:hanging="360"/>
+      </w:pPr>
+      <w:rPr>
+        <w:rFonts w:ascii="Wingdings" w:hAnsi="Wingdings" w:hint="default"/>
+        <w:sz w:val="20"/>
+      </w:rPr>
+    </w:lvl>
+  </w:abstractNum>
+  <w:abstractNum w:abstractNumId="12" w15:restartNumberingAfterBreak="0">
+    <w:nsid w:val="68BF24B8"/>
+    <w:multiLevelType w:val="multilevel"/>
+    <w:tmpl w:val="D00AD0C8"/>
+    <w:lvl w:ilvl="0">
+      <w:start w:val="1"/>
+      <w:numFmt w:val="bullet"/>
+      <w:lvlText w:val=""/>
+      <w:lvlJc w:val="left"/>
+      <w:pPr>
+        <w:tabs>
+          <w:tab w:val="num" w:pos="720"/>
+        </w:tabs>
+        <w:ind w:left="720" w:hanging="360"/>
+      </w:pPr>
+      <w:rPr>
+        <w:rFonts w:ascii="Symbol" w:hAnsi="Symbol" w:hint="default"/>
+        <w:sz w:val="20"/>
+      </w:rPr>
+    </w:lvl>
+    <w:lvl w:ilvl="1" w:tentative="1">
+      <w:start w:val="1"/>
+      <w:numFmt w:val="bullet"/>
+      <w:lvlText w:val="o"/>
+      <w:lvlJc w:val="left"/>
+      <w:pPr>
+        <w:tabs>
+          <w:tab w:val="num" w:pos="1440"/>
+        </w:tabs>
+        <w:ind w:left="1440" w:hanging="360"/>
+      </w:pPr>
+      <w:rPr>
+        <w:rFonts w:ascii="Courier New" w:hAnsi="Courier New" w:hint="default"/>
+        <w:sz w:val="20"/>
+      </w:rPr>
+    </w:lvl>
+    <w:lvl w:ilvl="2" w:tentative="1">
+      <w:start w:val="1"/>
+      <w:numFmt w:val="bullet"/>
+      <w:lvlText w:val=""/>
+      <w:lvlJc w:val="left"/>
+      <w:pPr>
+        <w:tabs>
+          <w:tab w:val="num" w:pos="2160"/>
+        </w:tabs>
+        <w:ind w:left="2160" w:hanging="360"/>
+      </w:pPr>
+      <w:rPr>
+        <w:rFonts w:ascii="Wingdings" w:hAnsi="Wingdings" w:hint="default"/>
+        <w:sz w:val="20"/>
+      </w:rPr>
+    </w:lvl>
+    <w:lvl w:ilvl="3" w:tentative="1">
+      <w:start w:val="1"/>
+      <w:numFmt w:val="bullet"/>
+      <w:lvlText w:val=""/>
+      <w:lvlJc w:val="left"/>
+      <w:pPr>
+        <w:tabs>
+          <w:tab w:val="num" w:pos="2880"/>
+        </w:tabs>
+        <w:ind w:left="2880" w:hanging="360"/>
+      </w:pPr>
+      <w:rPr>
+        <w:rFonts w:ascii="Wingdings" w:hAnsi="Wingdings" w:hint="default"/>
+        <w:sz w:val="20"/>
+      </w:rPr>
+    </w:lvl>
+    <w:lvl w:ilvl="4" w:tentative="1">
+      <w:start w:val="1"/>
+      <w:numFmt w:val="bullet"/>
+      <w:lvlText w:val=""/>
+      <w:lvlJc w:val="left"/>
+      <w:pPr>
+        <w:tabs>
+          <w:tab w:val="num" w:pos="3600"/>
+        </w:tabs>
+        <w:ind w:left="3600" w:hanging="360"/>
+      </w:pPr>
+      <w:rPr>
+        <w:rFonts w:ascii="Wingdings" w:hAnsi="Wingdings" w:hint="default"/>
+        <w:sz w:val="20"/>
+      </w:rPr>
+    </w:lvl>
+    <w:lvl w:ilvl="5" w:tentative="1">
+      <w:start w:val="1"/>
+      <w:numFmt w:val="bullet"/>
+      <w:lvlText w:val=""/>
+      <w:lvlJc w:val="left"/>
+      <w:pPr>
+        <w:tabs>
+          <w:tab w:val="num" w:pos="4320"/>
+        </w:tabs>
+        <w:ind w:left="4320" w:hanging="360"/>
+      </w:pPr>
+      <w:rPr>
+        <w:rFonts w:ascii="Wingdings" w:hAnsi="Wingdings" w:hint="default"/>
+        <w:sz w:val="20"/>
+      </w:rPr>
+    </w:lvl>
+    <w:lvl w:ilvl="6" w:tentative="1">
+      <w:start w:val="1"/>
+      <w:numFmt w:val="bullet"/>
+      <w:lvlText w:val=""/>
+      <w:lvlJc w:val="left"/>
+      <w:pPr>
+        <w:tabs>
+          <w:tab w:val="num" w:pos="5040"/>
+        </w:tabs>
+        <w:ind w:left="5040" w:hanging="360"/>
+      </w:pPr>
+      <w:rPr>
+        <w:rFonts w:ascii="Wingdings" w:hAnsi="Wingdings" w:hint="default"/>
+        <w:sz w:val="20"/>
+      </w:rPr>
+    </w:lvl>
+    <w:lvl w:ilvl="7" w:tentative="1">
+      <w:start w:val="1"/>
+      <w:numFmt w:val="bullet"/>
+      <w:lvlText w:val=""/>
+      <w:lvlJc w:val="left"/>
+      <w:pPr>
+        <w:tabs>
+          <w:tab w:val="num" w:pos="5760"/>
+        </w:tabs>
+        <w:ind w:left="5760" w:hanging="360"/>
+      </w:pPr>
+      <w:rPr>
+        <w:rFonts w:ascii="Wingdings" w:hAnsi="Wingdings" w:hint="default"/>
+        <w:sz w:val="20"/>
+      </w:rPr>
+    </w:lvl>
+    <w:lvl w:ilvl="8" w:tentative="1">
+      <w:start w:val="1"/>
+      <w:numFmt w:val="bullet"/>
+      <w:lvlText w:val=""/>
+      <w:lvlJc w:val="left"/>
+      <w:pPr>
+        <w:tabs>
+          <w:tab w:val="num" w:pos="6480"/>
+        </w:tabs>
+        <w:ind w:left="6480" w:hanging="360"/>
+      </w:pPr>
+      <w:rPr>
+        <w:rFonts w:ascii="Wingdings" w:hAnsi="Wingdings" w:hint="default"/>
+        <w:sz w:val="20"/>
+      </w:rPr>
+    </w:lvl>
+  </w:abstractNum>
+  <w:abstractNum w:abstractNumId="13" w15:restartNumberingAfterBreak="0">
+    <w:nsid w:val="7C47115D"/>
+    <w:multiLevelType w:val="multilevel"/>
+    <w:tmpl w:val="C14E771E"/>
+    <w:lvl w:ilvl="0">
+      <w:start w:val="1"/>
+      <w:numFmt w:val="bullet"/>
+      <w:lvlText w:val=""/>
+      <w:lvlJc w:val="left"/>
+      <w:pPr>
+        <w:tabs>
+          <w:tab w:val="num" w:pos="720"/>
+        </w:tabs>
+        <w:ind w:left="720" w:hanging="360"/>
+      </w:pPr>
+      <w:rPr>
+        <w:rFonts w:ascii="Symbol" w:hAnsi="Symbol" w:hint="default"/>
+        <w:sz w:val="20"/>
+      </w:rPr>
+    </w:lvl>
+    <w:lvl w:ilvl="1">
+      <w:start w:val="1"/>
+      <w:numFmt w:val="bullet"/>
+      <w:lvlText w:val="o"/>
+      <w:lvlJc w:val="left"/>
+      <w:pPr>
+        <w:tabs>
+          <w:tab w:val="num" w:pos="1440"/>
+        </w:tabs>
+        <w:ind w:left="1440" w:hanging="360"/>
+      </w:pPr>
+      <w:rPr>
+        <w:rFonts w:ascii="Courier New" w:hAnsi="Courier New" w:hint="default"/>
+        <w:sz w:val="20"/>
+      </w:rPr>
+    </w:lvl>
+    <w:lvl w:ilvl="2" w:tentative="1">
+      <w:start w:val="1"/>
+      <w:numFmt w:val="bullet"/>
+      <w:lvlText w:val=""/>
+      <w:lvlJc w:val="left"/>
+      <w:pPr>
+        <w:tabs>
+          <w:tab w:val="num" w:pos="2160"/>
+        </w:tabs>
+        <w:ind w:left="2160" w:hanging="360"/>
+      </w:pPr>
+      <w:rPr>
+        <w:rFonts w:ascii="Wingdings" w:hAnsi="Wingdings" w:hint="default"/>
+        <w:sz w:val="20"/>
+      </w:rPr>
+    </w:lvl>
+    <w:lvl w:ilvl="3" w:tentative="1">
+      <w:start w:val="1"/>
+      <w:numFmt w:val="bullet"/>
+      <w:lvlText w:val=""/>
+      <w:lvlJc w:val="left"/>
+      <w:pPr>
+        <w:tabs>
+          <w:tab w:val="num" w:pos="2880"/>
+        </w:tabs>
+        <w:ind w:left="2880" w:hanging="360"/>
+      </w:pPr>
+      <w:rPr>
+        <w:rFonts w:ascii="Wingdings" w:hAnsi="Wingdings" w:hint="default"/>
+        <w:sz w:val="20"/>
+      </w:rPr>
+    </w:lvl>
+    <w:lvl w:ilvl="4" w:tentative="1">
+      <w:start w:val="1"/>
+      <w:numFmt w:val="bullet"/>
+      <w:lvlText w:val=""/>
+      <w:lvlJc w:val="left"/>
+      <w:pPr>
+        <w:tabs>
+          <w:tab w:val="num" w:pos="3600"/>
+        </w:tabs>
+        <w:ind w:left="3600" w:hanging="360"/>
+      </w:pPr>
+      <w:rPr>
+        <w:rFonts w:ascii="Wingdings" w:hAnsi="Wingdings" w:hint="default"/>
+        <w:sz w:val="20"/>
+      </w:rPr>
+    </w:lvl>
+    <w:lvl w:ilvl="5" w:tentative="1">
+      <w:start w:val="1"/>
+      <w:numFmt w:val="bullet"/>
+      <w:lvlText w:val=""/>
+      <w:lvlJc w:val="left"/>
+      <w:pPr>
+        <w:tabs>
+          <w:tab w:val="num" w:pos="4320"/>
+        </w:tabs>
+        <w:ind w:left="4320" w:hanging="360"/>
+      </w:pPr>
+      <w:rPr>
+        <w:rFonts w:ascii="Wingdings" w:hAnsi="Wingdings" w:hint="default"/>
+        <w:sz w:val="20"/>
+      </w:rPr>
+    </w:lvl>
+    <w:lvl w:ilvl="6" w:tentative="1">
+      <w:start w:val="1"/>
+      <w:numFmt w:val="bullet"/>
+      <w:lvlText w:val=""/>
+      <w:lvlJc w:val="left"/>
+      <w:pPr>
+        <w:tabs>
+          <w:tab w:val="num" w:pos="5040"/>
+        </w:tabs>
+        <w:ind w:left="5040" w:hanging="360"/>
+      </w:pPr>
+      <w:rPr>
+        <w:rFonts w:ascii="Wingdings" w:hAnsi="Wingdings" w:hint="default"/>
+        <w:sz w:val="20"/>
+      </w:rPr>
+    </w:lvl>
+    <w:lvl w:ilvl="7" w:tentative="1">
+      <w:start w:val="1"/>
+      <w:numFmt w:val="bullet"/>
+      <w:lvlText w:val=""/>
+      <w:lvlJc w:val="left"/>
+      <w:pPr>
+        <w:tabs>
+          <w:tab w:val="num" w:pos="5760"/>
+        </w:tabs>
+        <w:ind w:left="5760" w:hanging="360"/>
+      </w:pPr>
+      <w:rPr>
+        <w:rFonts w:ascii="Wingdings" w:hAnsi="Wingdings" w:hint="default"/>
+        <w:sz w:val="20"/>
+      </w:rPr>
+    </w:lvl>
+    <w:lvl w:ilvl="8" w:tentative="1">
+      <w:start w:val="1"/>
+      <w:numFmt w:val="bullet"/>
+      <w:lvlText w:val=""/>
+      <w:lvlJc w:val="left"/>
+      <w:pPr>
+        <w:tabs>
+          <w:tab w:val="num" w:pos="6480"/>
+        </w:tabs>
+        <w:ind w:left="6480" w:hanging="360"/>
+      </w:pPr>
+      <w:rPr>
+        <w:rFonts w:ascii="Wingdings" w:hAnsi="Wingdings" w:hint="default"/>
+        <w:sz w:val="20"/>
+      </w:rPr>
+    </w:lvl>
+  </w:abstractNum>
+  <w:num w:numId="1" w16cid:durableId="289015461">
+    <w:abstractNumId w:val="6"/>
+  </w:num>
+  <w:num w:numId="2" w16cid:durableId="511722252">
+    <w:abstractNumId w:val="12"/>
+  </w:num>
+  <w:num w:numId="3" w16cid:durableId="2127699020">
+    <w:abstractNumId w:val="11"/>
+  </w:num>
+  <w:num w:numId="4" w16cid:durableId="2128618163">
+    <w:abstractNumId w:val="5"/>
+  </w:num>
+  <w:num w:numId="5" w16cid:durableId="1177691142">
+    <w:abstractNumId w:val="3"/>
+  </w:num>
+  <w:num w:numId="6" w16cid:durableId="710617570">
+    <w:abstractNumId w:val="7"/>
+  </w:num>
+  <w:num w:numId="7" w16cid:durableId="725252436">
+    <w:abstractNumId w:val="13"/>
+  </w:num>
+  <w:num w:numId="8" w16cid:durableId="1639997802">
+    <w:abstractNumId w:val="10"/>
+  </w:num>
+  <w:num w:numId="9" w16cid:durableId="1712608319">
+    <w:abstractNumId w:val="4"/>
+  </w:num>
+  <w:num w:numId="10" w16cid:durableId="1596131073">
+    <w:abstractNumId w:val="2"/>
+  </w:num>
+  <w:num w:numId="11" w16cid:durableId="1001930861">
+    <w:abstractNumId w:val="9"/>
+  </w:num>
+  <w:num w:numId="12" w16cid:durableId="548801909">
+    <w:abstractNumId w:val="8"/>
+  </w:num>
+  <w:num w:numId="13" w16cid:durableId="1255556753">
+    <w:abstractNumId w:val="0"/>
+  </w:num>
+  <w:num w:numId="14" w16cid:durableId="766315500">
+    <w:abstractNumId w:val="1"/>
+  </w:num>
+</w:numbering>
 </file>
 
 <file path=word/styles.xml><?xml version="1.0" encoding="utf-8"?>
@@ -455,7 +2935,6 @@
     <w:next w:val="Normal"/>
     <w:link w:val="Heading2Char"/>
     <w:uiPriority w:val="9"/>
-    <w:semiHidden/>
     <w:unhideWhenUsed/>
     <w:qFormat/>
     <w:rsid w:val="008032B3"/>
@@ -478,7 +2957,6 @@
     <w:next w:val="Normal"/>
     <w:link w:val="Heading3Char"/>
     <w:uiPriority w:val="9"/>
-    <w:semiHidden/>
     <w:unhideWhenUsed/>
     <w:qFormat/>
     <w:rsid w:val="008032B3"/>
@@ -672,7 +3150,6 @@
     <w:basedOn w:val="DefaultParagraphFont"/>
     <w:link w:val="Heading2"/>
     <w:uiPriority w:val="9"/>
-    <w:semiHidden/>
     <w:rsid w:val="008032B3"/>
     <w:rPr>
       <w:rFonts w:asciiTheme="majorHAnsi" w:eastAsiaTheme="majorEastAsia" w:hAnsiTheme="majorHAnsi" w:cstheme="majorBidi"/>
@@ -686,7 +3163,6 @@
     <w:basedOn w:val="DefaultParagraphFont"/>
     <w:link w:val="Heading3"/>
     <w:uiPriority w:val="9"/>
-    <w:semiHidden/>
     <w:rsid w:val="008032B3"/>
     <w:rPr>
       <w:rFonts w:eastAsiaTheme="majorEastAsia" w:cstheme="majorBidi"/>
@@ -943,6 +3419,121 @@
       <w:color w:val="0F4761" w:themeColor="accent1" w:themeShade="BF"/>
       <w:spacing w:val="5"/>
     </w:rPr>
+  </w:style>
+  <w:style w:type="paragraph" w:styleId="NormalWeb">
+    <w:name w:val="Normal (Web)"/>
+    <w:basedOn w:val="Normal"/>
+    <w:uiPriority w:val="99"/>
+    <w:semiHidden/>
+    <w:unhideWhenUsed/>
+    <w:rsid w:val="00C653EE"/>
+    <w:pPr>
+      <w:spacing w:before="100" w:beforeAutospacing="1" w:after="100" w:afterAutospacing="1" w:line="240" w:lineRule="auto"/>
+    </w:pPr>
+    <w:rPr>
+      <w:rFonts w:ascii="Times New Roman" w:eastAsia="Times New Roman" w:hAnsi="Times New Roman" w:cs="Times New Roman"/>
+      <w:kern w:val="0"/>
+      <w14:ligatures w14:val="none"/>
+    </w:rPr>
+  </w:style>
+  <w:style w:type="character" w:styleId="HTMLCode">
+    <w:name w:val="HTML Code"/>
+    <w:basedOn w:val="DefaultParagraphFont"/>
+    <w:uiPriority w:val="99"/>
+    <w:semiHidden/>
+    <w:unhideWhenUsed/>
+    <w:rsid w:val="00C653EE"/>
+    <w:rPr>
+      <w:rFonts w:ascii="Courier New" w:eastAsia="Times New Roman" w:hAnsi="Courier New" w:cs="Courier New"/>
+      <w:sz w:val="20"/>
+      <w:szCs w:val="20"/>
+    </w:rPr>
+  </w:style>
+  <w:style w:type="character" w:customStyle="1" w:styleId="apple-converted-space">
+    <w:name w:val="apple-converted-space"/>
+    <w:basedOn w:val="DefaultParagraphFont"/>
+    <w:rsid w:val="00C653EE"/>
+  </w:style>
+  <w:style w:type="paragraph" w:customStyle="1" w:styleId="query-text-line">
+    <w:name w:val="query-text-line"/>
+    <w:basedOn w:val="Normal"/>
+    <w:rsid w:val="00C653EE"/>
+    <w:pPr>
+      <w:spacing w:before="100" w:beforeAutospacing="1" w:after="100" w:afterAutospacing="1" w:line="240" w:lineRule="auto"/>
+    </w:pPr>
+    <w:rPr>
+      <w:rFonts w:ascii="Times New Roman" w:eastAsia="Times New Roman" w:hAnsi="Times New Roman" w:cs="Times New Roman"/>
+      <w:kern w:val="0"/>
+      <w14:ligatures w14:val="none"/>
+    </w:rPr>
+  </w:style>
+  <w:style w:type="character" w:customStyle="1" w:styleId="ng-tns-c1990029250-44">
+    <w:name w:val="ng-tns-c1990029250-44"/>
+    <w:basedOn w:val="DefaultParagraphFont"/>
+    <w:rsid w:val="00C653EE"/>
+  </w:style>
+  <w:style w:type="paragraph" w:customStyle="1" w:styleId="ng-tns-c1990029250-441">
+    <w:name w:val="ng-tns-c1990029250-441"/>
+    <w:basedOn w:val="Normal"/>
+    <w:rsid w:val="00C653EE"/>
+    <w:pPr>
+      <w:spacing w:before="100" w:beforeAutospacing="1" w:after="100" w:afterAutospacing="1" w:line="240" w:lineRule="auto"/>
+    </w:pPr>
+    <w:rPr>
+      <w:rFonts w:ascii="Times New Roman" w:eastAsia="Times New Roman" w:hAnsi="Times New Roman" w:cs="Times New Roman"/>
+      <w:kern w:val="0"/>
+      <w14:ligatures w14:val="none"/>
+    </w:rPr>
+  </w:style>
+  <w:style w:type="character" w:customStyle="1" w:styleId="citation-29">
+    <w:name w:val="citation-29"/>
+    <w:basedOn w:val="DefaultParagraphFont"/>
+    <w:rsid w:val="00C653EE"/>
+  </w:style>
+  <w:style w:type="character" w:customStyle="1" w:styleId="citation-28">
+    <w:name w:val="citation-28"/>
+    <w:basedOn w:val="DefaultParagraphFont"/>
+    <w:rsid w:val="00C653EE"/>
+  </w:style>
+  <w:style w:type="character" w:customStyle="1" w:styleId="citation-27">
+    <w:name w:val="citation-27"/>
+    <w:basedOn w:val="DefaultParagraphFont"/>
+    <w:rsid w:val="00C653EE"/>
+  </w:style>
+  <w:style w:type="character" w:customStyle="1" w:styleId="citation-26">
+    <w:name w:val="citation-26"/>
+    <w:basedOn w:val="DefaultParagraphFont"/>
+    <w:rsid w:val="00C653EE"/>
+  </w:style>
+  <w:style w:type="character" w:customStyle="1" w:styleId="citation-25">
+    <w:name w:val="citation-25"/>
+    <w:basedOn w:val="DefaultParagraphFont"/>
+    <w:rsid w:val="00C653EE"/>
+  </w:style>
+  <w:style w:type="character" w:customStyle="1" w:styleId="citation-24">
+    <w:name w:val="citation-24"/>
+    <w:basedOn w:val="DefaultParagraphFont"/>
+    <w:rsid w:val="00C653EE"/>
+  </w:style>
+  <w:style w:type="character" w:customStyle="1" w:styleId="citation-23">
+    <w:name w:val="citation-23"/>
+    <w:basedOn w:val="DefaultParagraphFont"/>
+    <w:rsid w:val="00C653EE"/>
+  </w:style>
+  <w:style w:type="character" w:customStyle="1" w:styleId="citation-22">
+    <w:name w:val="citation-22"/>
+    <w:basedOn w:val="DefaultParagraphFont"/>
+    <w:rsid w:val="00C653EE"/>
+  </w:style>
+  <w:style w:type="character" w:customStyle="1" w:styleId="citation-21">
+    <w:name w:val="citation-21"/>
+    <w:basedOn w:val="DefaultParagraphFont"/>
+    <w:rsid w:val="00C653EE"/>
+  </w:style>
+  <w:style w:type="character" w:customStyle="1" w:styleId="citation-20">
+    <w:name w:val="citation-20"/>
+    <w:basedOn w:val="DefaultParagraphFont"/>
+    <w:rsid w:val="00C653EE"/>
   </w:style>
 </w:styles>
 </file>

</xml_diff>